<commit_message>
adding final vulnerability check
</commit_message>
<xml_diff>
--- a/Vulnerability Check 1/Vulnerability Assessment Report.docx
+++ b/Vulnerability Check 1/Vulnerability Assessment Report.docx
@@ -1,6 +1,6 @@
 
 <file path=word/document.xml><?xml version="1.0" encoding="utf-8"?>
-<w:document xmlns:wpc="http://schemas.microsoft.com/office/word/2010/wordprocessingCanvas" xmlns:cx="http://schemas.microsoft.com/office/drawing/2014/chartex" xmlns:cx1="http://schemas.microsoft.com/office/drawing/2015/9/8/chartex" xmlns:cx2="http://schemas.microsoft.com/office/drawing/2015/10/21/chartex" xmlns:cx3="http://schemas.microsoft.com/office/drawing/2016/5/9/chartex" xmlns:cx4="http://schemas.microsoft.com/office/drawing/2016/5/10/chartex" xmlns:cx5="http://schemas.microsoft.com/office/drawing/2016/5/11/chartex" xmlns:cx6="http://schemas.microsoft.com/office/drawing/2016/5/12/chartex" xmlns:cx7="http://schemas.microsoft.com/office/drawing/2016/5/13/chartex" xmlns:cx8="http://schemas.microsoft.com/office/drawing/2016/5/14/chartex" xmlns:mc="http://schemas.openxmlformats.org/markup-compatibility/2006" xmlns:aink="http://schemas.microsoft.com/office/drawing/2016/ink" xmlns:am3d="http://schemas.microsoft.com/office/drawing/2017/model3d" xmlns:o="urn:schemas-microsoft-com:office:office" xmlns:oel="http://schemas.microsoft.com/office/2019/extlst" xmlns:r="http://schemas.openxmlformats.org/officeDocument/2006/relationships" xmlns:m="http://schemas.openxmlformats.org/officeDocument/2006/math" xmlns:v="urn:schemas-microsoft-com:vml" xmlns:wp14="http://schemas.microsoft.com/office/word/2010/wordprocessingDrawing" xmlns:wp="http://schemas.openxmlformats.org/drawingml/2006/wordprocessingDrawing" xmlns:w10="urn:schemas-microsoft-com:office:word" xmlns:w="http://schemas.openxmlformats.org/wordprocessingml/2006/main" xmlns:w14="http://schemas.microsoft.com/office/word/2010/wordml" xmlns:w15="http://schemas.microsoft.com/office/word/2012/wordml" xmlns:w16cex="http://schemas.microsoft.com/office/word/2018/wordml/cex" xmlns:w16cid="http://schemas.microsoft.com/office/word/2016/wordml/cid" xmlns:w16="http://schemas.microsoft.com/office/word/2018/wordml" xmlns:w16sdtdh="http://schemas.microsoft.com/office/word/2020/wordml/sdtdatahash" xmlns:w16se="http://schemas.microsoft.com/office/word/2015/wordml/symex" xmlns:wpg="http://schemas.microsoft.com/office/word/2010/wordprocessingGroup" xmlns:wpi="http://schemas.microsoft.com/office/word/2010/wordprocessingInk" xmlns:wne="http://schemas.microsoft.com/office/word/2006/wordml" xmlns:wps="http://schemas.microsoft.com/office/word/2010/wordprocessingShape" mc:Ignorable="w14 w15 w16se w16cid w16 w16cex w16sdtdh wp14">
+<w:document xmlns:wpc="http://schemas.microsoft.com/office/word/2010/wordprocessingCanvas" xmlns:cx="http://schemas.microsoft.com/office/drawing/2014/chartex" xmlns:cx1="http://schemas.microsoft.com/office/drawing/2015/9/8/chartex" xmlns:cx2="http://schemas.microsoft.com/office/drawing/2015/10/21/chartex" xmlns:cx3="http://schemas.microsoft.com/office/drawing/2016/5/9/chartex" xmlns:cx4="http://schemas.microsoft.com/office/drawing/2016/5/10/chartex" xmlns:cx5="http://schemas.microsoft.com/office/drawing/2016/5/11/chartex" xmlns:cx6="http://schemas.microsoft.com/office/drawing/2016/5/12/chartex" xmlns:cx7="http://schemas.microsoft.com/office/drawing/2016/5/13/chartex" xmlns:cx8="http://schemas.microsoft.com/office/drawing/2016/5/14/chartex" xmlns:mc="http://schemas.openxmlformats.org/markup-compatibility/2006" xmlns:aink="http://schemas.microsoft.com/office/drawing/2016/ink" xmlns:am3d="http://schemas.microsoft.com/office/drawing/2017/model3d" xmlns:o="urn:schemas-microsoft-com:office:office" xmlns:oel="http://schemas.microsoft.com/office/2019/extlst" xmlns:r="http://schemas.openxmlformats.org/officeDocument/2006/relationships" xmlns:m="http://schemas.openxmlformats.org/officeDocument/2006/math" xmlns:v="urn:schemas-microsoft-com:vml" xmlns:wp14="http://schemas.microsoft.com/office/word/2010/wordprocessingDrawing" xmlns:wp="http://schemas.openxmlformats.org/drawingml/2006/wordprocessingDrawing" xmlns:w10="urn:schemas-microsoft-com:office:word" xmlns:w="http://schemas.openxmlformats.org/wordprocessingml/2006/main" xmlns:w14="http://schemas.microsoft.com/office/word/2010/wordml" xmlns:w15="http://schemas.microsoft.com/office/word/2012/wordml" xmlns:w16cex="http://schemas.microsoft.com/office/word/2018/wordml/cex" xmlns:w16cid="http://schemas.microsoft.com/office/word/2016/wordml/cid" xmlns:w16="http://schemas.microsoft.com/office/word/2018/wordml" xmlns:w16du="http://schemas.microsoft.com/office/word/2023/wordml/word16du" xmlns:w16sdtdh="http://schemas.microsoft.com/office/word/2020/wordml/sdtdatahash" xmlns:w16se="http://schemas.microsoft.com/office/word/2015/wordml/symex" xmlns:wpg="http://schemas.microsoft.com/office/word/2010/wordprocessingGroup" xmlns:wpi="http://schemas.microsoft.com/office/word/2010/wordprocessingInk" xmlns:wne="http://schemas.microsoft.com/office/word/2006/wordml" xmlns:wps="http://schemas.microsoft.com/office/word/2010/wordprocessingShape" mc:Ignorable="w14 w15 w16se w16cid w16 w16cex w16sdtdh w16du wp14">
   <w:body>
     <w:p>
       <w:pPr>
@@ -1623,7 +1623,34 @@
                 <w:sz w:val="24"/>
                 <w:szCs w:val="24"/>
               </w:rPr>
-              <w:t>Reanalyze and format code due to basic flaws. OWASP scan reveals 13 vulnerable dependencies and 81 total vulnerabilities.</w:t>
+              <w:t xml:space="preserve">Reanalyze and format code due to basic flaws. </w:t>
+            </w:r>
+          </w:p>
+          <w:p>
+            <w:pPr>
+              <w:numPr>
+                <w:ilvl w:val="0"/>
+                <w:numId w:val="22"/>
+              </w:numPr>
+              <w:spacing w:before="100" w:beforeAutospacing="1" w:after="100" w:afterAutospacing="1" w:line="240" w:lineRule="auto"/>
+              <w:ind w:left="1020"/>
+              <w:rPr>
+                <w:rFonts w:ascii="Times New Roman" w:eastAsia="Times New Roman" w:hAnsi="Times New Roman" w:cs="Times New Roman"/>
+                <w:b/>
+                <w:bCs/>
+                <w:sz w:val="24"/>
+                <w:szCs w:val="24"/>
+              </w:rPr>
+            </w:pPr>
+            <w:r>
+              <w:rPr>
+                <w:rFonts w:ascii="Times New Roman" w:eastAsia="Times New Roman" w:hAnsi="Times New Roman" w:cs="Times New Roman"/>
+                <w:b/>
+                <w:bCs/>
+                <w:sz w:val="24"/>
+                <w:szCs w:val="24"/>
+              </w:rPr>
+              <w:t>OWASP scan reveals 13 vulnerable dependencies and 81 total vulnerabilities.</w:t>
             </w:r>
           </w:p>
         </w:tc>
@@ -1794,11 +1821,19 @@
         <w:spacing w:after="0" w:line="240" w:lineRule="auto"/>
         <w:contextualSpacing/>
         <w:rPr>
+          <w:rFonts w:ascii="Times New Roman" w:eastAsiaTheme="majorEastAsia" w:hAnsi="Times New Roman" w:cs="Times New Roman"/>
+          <w:sz w:val="24"/>
+          <w:szCs w:val="24"/>
+        </w:rPr>
+      </w:pPr>
+      <w:r>
+        <w:rPr>
           <w:rFonts w:ascii="Times New Roman" w:hAnsi="Times New Roman" w:cs="Times New Roman"/>
           <w:sz w:val="24"/>
           <w:szCs w:val="24"/>
         </w:rPr>
-      </w:pPr>
+        <w:br w:type="page"/>
+      </w:r>
     </w:p>
     <w:p>
       <w:pPr>
@@ -1809,16 +1844,16 @@
           <w:szCs w:val="24"/>
         </w:rPr>
       </w:pPr>
-      <w:bookmarkStart w:id="6" w:name="_Toc32574609"/>
-      <w:bookmarkStart w:id="7" w:name="_Toc553343011"/>
-      <w:bookmarkStart w:id="8" w:name="_Toc1663275437"/>
+      <w:bookmarkStart w:id="6" w:name="_Toc32574610"/>
+      <w:bookmarkStart w:id="7" w:name="_Toc924344490"/>
+      <w:bookmarkStart w:id="8" w:name="_Toc219545153"/>
       <w:r>
         <w:rPr>
           <w:rFonts w:ascii="Times New Roman" w:hAnsi="Times New Roman" w:cs="Times New Roman"/>
           <w:sz w:val="24"/>
           <w:szCs w:val="24"/>
         </w:rPr>
-        <w:t>Instructions</w:t>
+        <w:t>Developer</w:t>
       </w:r>
       <w:bookmarkEnd w:id="6"/>
       <w:bookmarkEnd w:id="7"/>
@@ -1826,161 +1861,22 @@
     </w:p>
     <w:p>
       <w:pPr>
-        <w:spacing w:after="0" w:line="240" w:lineRule="auto"/>
-        <w:rPr>
-          <w:rFonts w:ascii="Times New Roman" w:hAnsi="Times New Roman" w:cs="Times New Roman"/>
-          <w:sz w:val="24"/>
-          <w:szCs w:val="24"/>
-        </w:rPr>
-      </w:pPr>
-    </w:p>
-    <w:p>
-      <w:pPr>
         <w:suppressAutoHyphens/>
         <w:spacing w:after="0" w:line="240" w:lineRule="auto"/>
         <w:contextualSpacing/>
         <w:rPr>
-          <w:rFonts w:ascii="Times New Roman" w:eastAsia="Times New Roman" w:hAnsi="Times New Roman" w:cs="Times New Roman"/>
-          <w:sz w:val="24"/>
-          <w:szCs w:val="24"/>
-        </w:rPr>
-      </w:pPr>
-      <w:r>
-        <w:rPr>
-          <w:rFonts w:ascii="Times New Roman" w:eastAsia="Times New Roman" w:hAnsi="Times New Roman" w:cs="Times New Roman"/>
-          <w:sz w:val="24"/>
-          <w:szCs w:val="24"/>
-        </w:rPr>
-        <w:t xml:space="preserve">Submit </w:t>
-      </w:r>
-      <w:r>
-        <w:rPr>
-          <w:rFonts w:ascii="Times New Roman" w:eastAsia="Times New Roman" w:hAnsi="Times New Roman" w:cs="Times New Roman"/>
-          <w:sz w:val="24"/>
-          <w:szCs w:val="24"/>
-        </w:rPr>
-        <w:t>this completed vulnerability assessment report</w:t>
-      </w:r>
-      <w:r>
-        <w:rPr>
-          <w:rFonts w:ascii="Times New Roman" w:eastAsia="Times New Roman" w:hAnsi="Times New Roman" w:cs="Times New Roman"/>
-          <w:sz w:val="24"/>
-          <w:szCs w:val="24"/>
-        </w:rPr>
-        <w:t>.</w:t>
-      </w:r>
-      <w:r>
-        <w:rPr>
-          <w:rFonts w:ascii="Times New Roman" w:eastAsia="Times New Roman" w:hAnsi="Times New Roman" w:cs="Times New Roman"/>
-          <w:sz w:val="24"/>
-          <w:szCs w:val="24"/>
-        </w:rPr>
-        <w:t xml:space="preserve"> </w:t>
-      </w:r>
-      <w:r>
-        <w:rPr>
-          <w:rFonts w:ascii="Times New Roman" w:eastAsia="Times New Roman" w:hAnsi="Times New Roman" w:cs="Times New Roman"/>
-          <w:sz w:val="24"/>
-          <w:szCs w:val="24"/>
-        </w:rPr>
-        <w:t>R</w:t>
-      </w:r>
-      <w:r>
-        <w:rPr>
-          <w:rStyle w:val="normaltextrun"/>
           <w:rFonts w:ascii="Times New Roman" w:hAnsi="Times New Roman" w:cs="Times New Roman"/>
-          <w:color w:val="000000"/>
-          <w:sz w:val="24"/>
-          <w:szCs w:val="24"/>
-          <w:shd w:val="clear" w:color="auto" w:fill="FFFFFF"/>
-        </w:rPr>
-        <w:t>eplac</w:t>
-      </w:r>
-      <w:r>
-        <w:rPr>
-          <w:rStyle w:val="normaltextrun"/>
+          <w:sz w:val="24"/>
+          <w:szCs w:val="24"/>
+        </w:rPr>
+      </w:pPr>
+      <w:r>
+        <w:rPr>
           <w:rFonts w:ascii="Times New Roman" w:hAnsi="Times New Roman" w:cs="Times New Roman"/>
-          <w:color w:val="000000"/>
-          <w:sz w:val="24"/>
-          <w:szCs w:val="24"/>
-          <w:shd w:val="clear" w:color="auto" w:fill="FFFFFF"/>
-        </w:rPr>
-        <w:t>e</w:t>
-      </w:r>
-      <w:r>
-        <w:rPr>
-          <w:rStyle w:val="normaltextrun"/>
-          <w:rFonts w:ascii="Times New Roman" w:hAnsi="Times New Roman" w:cs="Times New Roman"/>
-          <w:color w:val="000000"/>
-          <w:sz w:val="24"/>
-          <w:szCs w:val="24"/>
-          <w:shd w:val="clear" w:color="auto" w:fill="FFFFFF"/>
-        </w:rPr>
-        <w:t xml:space="preserve"> the bracketed text with the relevant information.</w:t>
-      </w:r>
-      <w:r>
-        <w:rPr>
-          <w:rFonts w:ascii="Times New Roman" w:eastAsia="Times New Roman" w:hAnsi="Times New Roman" w:cs="Times New Roman"/>
-          <w:sz w:val="24"/>
-          <w:szCs w:val="24"/>
-        </w:rPr>
-        <w:t xml:space="preserve"> In </w:t>
-      </w:r>
-      <w:r>
-        <w:rPr>
-          <w:rFonts w:ascii="Times New Roman" w:eastAsia="Times New Roman" w:hAnsi="Times New Roman" w:cs="Times New Roman"/>
-          <w:sz w:val="24"/>
-          <w:szCs w:val="24"/>
-        </w:rPr>
-        <w:t>the report</w:t>
-      </w:r>
-      <w:r>
-        <w:rPr>
-          <w:rFonts w:ascii="Times New Roman" w:eastAsia="Times New Roman" w:hAnsi="Times New Roman" w:cs="Times New Roman"/>
-          <w:sz w:val="24"/>
-          <w:szCs w:val="24"/>
-        </w:rPr>
-        <w:t>,</w:t>
-      </w:r>
-      <w:r>
-        <w:rPr>
-          <w:rFonts w:ascii="Times New Roman" w:eastAsia="Times New Roman" w:hAnsi="Times New Roman" w:cs="Times New Roman"/>
-          <w:sz w:val="24"/>
-          <w:szCs w:val="24"/>
-        </w:rPr>
-        <w:t xml:space="preserve"> identify your findings of security vulnerabilities and </w:t>
-      </w:r>
-      <w:r>
-        <w:rPr>
-          <w:rFonts w:ascii="Times New Roman" w:eastAsia="Times New Roman" w:hAnsi="Times New Roman" w:cs="Times New Roman"/>
-          <w:sz w:val="24"/>
-          <w:szCs w:val="24"/>
-        </w:rPr>
-        <w:t>provide</w:t>
-      </w:r>
-      <w:r>
-        <w:rPr>
-          <w:rFonts w:ascii="Times New Roman" w:eastAsia="Times New Roman" w:hAnsi="Times New Roman" w:cs="Times New Roman"/>
-          <w:sz w:val="24"/>
-          <w:szCs w:val="24"/>
-        </w:rPr>
-        <w:t xml:space="preserve"> recommendations for </w:t>
-      </w:r>
-      <w:r>
-        <w:rPr>
-          <w:rFonts w:ascii="Times New Roman" w:eastAsia="Times New Roman" w:hAnsi="Times New Roman" w:cs="Times New Roman"/>
-          <w:sz w:val="24"/>
-          <w:szCs w:val="24"/>
-        </w:rPr>
-        <w:t xml:space="preserve">the </w:t>
-      </w:r>
-      <w:r>
-        <w:rPr>
-          <w:rFonts w:ascii="Times New Roman" w:eastAsia="Times New Roman" w:hAnsi="Times New Roman" w:cs="Times New Roman"/>
-          <w:sz w:val="24"/>
-          <w:szCs w:val="24"/>
-        </w:rPr>
-        <w:t>next steps to remedy the issues you have found.</w:t>
+          <w:sz w:val="24"/>
+          <w:szCs w:val="24"/>
+        </w:rPr>
+        <w:t>Ryan Hatch</w:t>
       </w:r>
     </w:p>
     <w:p>
@@ -1989,7 +1885,7 @@
         <w:spacing w:after="0" w:line="240" w:lineRule="auto"/>
         <w:contextualSpacing/>
         <w:rPr>
-          <w:rFonts w:ascii="Times New Roman" w:eastAsia="Times New Roman" w:hAnsi="Times New Roman" w:cs="Times New Roman"/>
+          <w:rFonts w:ascii="Times New Roman" w:hAnsi="Times New Roman" w:cs="Times New Roman"/>
           <w:sz w:val="24"/>
           <w:szCs w:val="24"/>
         </w:rPr>
@@ -1997,206 +1893,27 @@
     </w:p>
     <w:p>
       <w:pPr>
-        <w:pStyle w:val="ListParagraph"/>
+        <w:pStyle w:val="Heading2"/>
         <w:numPr>
           <w:ilvl w:val="0"/>
-          <w:numId w:val="4"/>
+          <w:numId w:val="17"/>
         </w:numPr>
-        <w:suppressAutoHyphens/>
-        <w:spacing w:after="0" w:line="240" w:lineRule="auto"/>
         <w:rPr>
           <w:rFonts w:ascii="Times New Roman" w:hAnsi="Times New Roman" w:cs="Times New Roman"/>
           <w:sz w:val="24"/>
           <w:szCs w:val="24"/>
         </w:rPr>
       </w:pPr>
-      <w:r>
-        <w:rPr>
-          <w:rFonts w:ascii="Times New Roman" w:eastAsia="Times New Roman" w:hAnsi="Times New Roman" w:cs="Times New Roman"/>
-          <w:sz w:val="24"/>
-          <w:szCs w:val="24"/>
-        </w:rPr>
-        <w:t xml:space="preserve">Respond to the </w:t>
-      </w:r>
-      <w:r>
-        <w:rPr>
-          <w:rFonts w:ascii="Times New Roman" w:eastAsia="Times New Roman" w:hAnsi="Times New Roman" w:cs="Times New Roman"/>
-          <w:sz w:val="24"/>
-          <w:szCs w:val="24"/>
-        </w:rPr>
-        <w:t>five</w:t>
-      </w:r>
-      <w:r>
-        <w:rPr>
-          <w:rFonts w:ascii="Times New Roman" w:eastAsia="Times New Roman" w:hAnsi="Times New Roman" w:cs="Times New Roman"/>
-          <w:sz w:val="24"/>
-          <w:szCs w:val="24"/>
-        </w:rPr>
-        <w:t xml:space="preserve"> steps outlined below and include your findings</w:t>
-      </w:r>
-      <w:r>
-        <w:rPr>
-          <w:rFonts w:ascii="Times New Roman" w:eastAsia="Times New Roman" w:hAnsi="Times New Roman" w:cs="Times New Roman"/>
-          <w:sz w:val="24"/>
-          <w:szCs w:val="24"/>
-        </w:rPr>
-        <w:t xml:space="preserve">. </w:t>
-      </w:r>
-    </w:p>
-    <w:p>
-      <w:pPr>
-        <w:pStyle w:val="ListParagraph"/>
-        <w:numPr>
-          <w:ilvl w:val="0"/>
-          <w:numId w:val="4"/>
-        </w:numPr>
-        <w:suppressAutoHyphens/>
-        <w:spacing w:after="0" w:line="240" w:lineRule="auto"/>
+      <w:bookmarkStart w:id="9" w:name="_Toc32574611"/>
+      <w:bookmarkStart w:id="10" w:name="_Toc1382019318"/>
+      <w:bookmarkStart w:id="11" w:name="_Toc1680416009"/>
+      <w:r>
         <w:rPr>
           <w:rFonts w:ascii="Times New Roman" w:hAnsi="Times New Roman" w:cs="Times New Roman"/>
           <w:sz w:val="24"/>
           <w:szCs w:val="24"/>
         </w:rPr>
-      </w:pPr>
-      <w:r>
-        <w:rPr>
-          <w:rFonts w:ascii="Times New Roman" w:eastAsia="Times New Roman" w:hAnsi="Times New Roman" w:cs="Times New Roman"/>
-          <w:sz w:val="24"/>
-          <w:szCs w:val="24"/>
-        </w:rPr>
-        <w:t>Respond</w:t>
-      </w:r>
-      <w:r>
-        <w:rPr>
-          <w:rFonts w:ascii="Times New Roman" w:eastAsia="Times New Roman" w:hAnsi="Times New Roman" w:cs="Times New Roman"/>
-          <w:sz w:val="24"/>
-          <w:szCs w:val="24"/>
-        </w:rPr>
-        <w:t xml:space="preserve"> </w:t>
-      </w:r>
-      <w:r>
-        <w:rPr>
-          <w:rFonts w:ascii="Times New Roman" w:eastAsia="Times New Roman" w:hAnsi="Times New Roman" w:cs="Times New Roman"/>
-          <w:sz w:val="24"/>
-          <w:szCs w:val="24"/>
-        </w:rPr>
-        <w:t xml:space="preserve">using </w:t>
-      </w:r>
-      <w:r>
-        <w:rPr>
-          <w:rFonts w:ascii="Times New Roman" w:eastAsia="Times New Roman" w:hAnsi="Times New Roman" w:cs="Times New Roman"/>
-          <w:sz w:val="24"/>
-          <w:szCs w:val="24"/>
-        </w:rPr>
-        <w:t>your own words. You may</w:t>
-      </w:r>
-      <w:r>
-        <w:rPr>
-          <w:rFonts w:ascii="Times New Roman" w:eastAsia="Times New Roman" w:hAnsi="Times New Roman" w:cs="Times New Roman"/>
-          <w:sz w:val="24"/>
-          <w:szCs w:val="24"/>
-        </w:rPr>
-        <w:t xml:space="preserve"> also</w:t>
-      </w:r>
-      <w:r>
-        <w:rPr>
-          <w:rFonts w:ascii="Times New Roman" w:eastAsia="Times New Roman" w:hAnsi="Times New Roman" w:cs="Times New Roman"/>
-          <w:sz w:val="24"/>
-          <w:szCs w:val="24"/>
-        </w:rPr>
-        <w:t xml:space="preserve"> choose to include images or supporting materials. If you include them, make certain to insert them in all the </w:t>
-      </w:r>
-      <w:r>
-        <w:rPr>
-          <w:rFonts w:ascii="Times New Roman" w:eastAsia="Times New Roman" w:hAnsi="Times New Roman" w:cs="Times New Roman"/>
-          <w:sz w:val="24"/>
-          <w:szCs w:val="24"/>
-        </w:rPr>
-        <w:t>relevant locations</w:t>
-      </w:r>
-      <w:r>
-        <w:rPr>
-          <w:rFonts w:ascii="Times New Roman" w:eastAsia="Times New Roman" w:hAnsi="Times New Roman" w:cs="Times New Roman"/>
-          <w:sz w:val="24"/>
-          <w:szCs w:val="24"/>
-        </w:rPr>
-        <w:t xml:space="preserve"> in the document.</w:t>
-      </w:r>
-    </w:p>
-    <w:p>
-      <w:pPr>
-        <w:pStyle w:val="ListParagraph"/>
-        <w:numPr>
-          <w:ilvl w:val="0"/>
-          <w:numId w:val="4"/>
-        </w:numPr>
-        <w:spacing w:after="0" w:line="240" w:lineRule="auto"/>
-        <w:rPr>
-          <w:rFonts w:ascii="Times New Roman" w:hAnsi="Times New Roman" w:cs="Times New Roman"/>
-          <w:sz w:val="24"/>
-          <w:szCs w:val="24"/>
-        </w:rPr>
-      </w:pPr>
-      <w:r>
-        <w:rPr>
-          <w:rFonts w:ascii="Times New Roman" w:eastAsia="Times New Roman" w:hAnsi="Times New Roman" w:cs="Times New Roman"/>
-          <w:sz w:val="24"/>
-          <w:szCs w:val="24"/>
-        </w:rPr>
-        <w:t>Refer to the Project One Guidelines and Rubric for more detailed instructions about each section of the template.</w:t>
-      </w:r>
-    </w:p>
-    <w:p>
-      <w:pPr>
-        <w:suppressAutoHyphens/>
-        <w:spacing w:after="0" w:line="240" w:lineRule="auto"/>
-        <w:contextualSpacing/>
-        <w:rPr>
-          <w:rFonts w:ascii="Times New Roman" w:eastAsia="Times New Roman" w:hAnsi="Times New Roman" w:cs="Times New Roman"/>
-          <w:sz w:val="24"/>
-          <w:szCs w:val="24"/>
-        </w:rPr>
-      </w:pPr>
-    </w:p>
-    <w:p>
-      <w:pPr>
-        <w:suppressAutoHyphens/>
-        <w:spacing w:after="0" w:line="240" w:lineRule="auto"/>
-        <w:contextualSpacing/>
-        <w:rPr>
-          <w:rFonts w:ascii="Times New Roman" w:eastAsiaTheme="majorEastAsia" w:hAnsi="Times New Roman" w:cs="Times New Roman"/>
-          <w:sz w:val="24"/>
-          <w:szCs w:val="24"/>
-        </w:rPr>
-      </w:pPr>
-      <w:r>
-        <w:rPr>
-          <w:rFonts w:ascii="Times New Roman" w:hAnsi="Times New Roman" w:cs="Times New Roman"/>
-          <w:sz w:val="24"/>
-          <w:szCs w:val="24"/>
-        </w:rPr>
-        <w:br w:type="page"/>
-      </w:r>
-    </w:p>
-    <w:p>
-      <w:pPr>
-        <w:pStyle w:val="Heading2"/>
-        <w:rPr>
-          <w:rFonts w:ascii="Times New Roman" w:hAnsi="Times New Roman" w:cs="Times New Roman"/>
-          <w:sz w:val="24"/>
-          <w:szCs w:val="24"/>
-        </w:rPr>
-      </w:pPr>
-      <w:bookmarkStart w:id="9" w:name="_Toc32574610"/>
-      <w:bookmarkStart w:id="10" w:name="_Toc924344490"/>
-      <w:bookmarkStart w:id="11" w:name="_Toc219545153"/>
-      <w:r>
-        <w:rPr>
-          <w:rFonts w:ascii="Times New Roman" w:hAnsi="Times New Roman" w:cs="Times New Roman"/>
-          <w:sz w:val="24"/>
-          <w:szCs w:val="24"/>
-        </w:rPr>
-        <w:t>Developer</w:t>
+        <w:t>Interpreting Client Needs</w:t>
       </w:r>
       <w:bookmarkEnd w:id="9"/>
       <w:bookmarkEnd w:id="10"/>
@@ -2206,20 +1923,310 @@
       <w:pPr>
         <w:suppressAutoHyphens/>
         <w:spacing w:after="0" w:line="240" w:lineRule="auto"/>
+        <w:textAlignment w:val="baseline"/>
+        <w:rPr>
+          <w:rFonts w:ascii="Times New Roman" w:hAnsi="Times New Roman" w:cs="Times New Roman"/>
+          <w:sz w:val="24"/>
+          <w:szCs w:val="24"/>
+        </w:rPr>
+      </w:pPr>
+    </w:p>
+    <w:p>
+      <w:pPr>
+        <w:suppressAutoHyphens/>
+        <w:spacing w:after="0" w:line="240" w:lineRule="auto"/>
         <w:contextualSpacing/>
         <w:rPr>
-          <w:rFonts w:ascii="Times New Roman" w:hAnsi="Times New Roman" w:cs="Times New Roman"/>
-          <w:sz w:val="24"/>
-          <w:szCs w:val="24"/>
-        </w:rPr>
-      </w:pPr>
-      <w:r>
-        <w:rPr>
-          <w:rFonts w:ascii="Times New Roman" w:hAnsi="Times New Roman" w:cs="Times New Roman"/>
-          <w:sz w:val="24"/>
-          <w:szCs w:val="24"/>
-        </w:rPr>
-        <w:t>Ryan Hatch</w:t>
+          <w:rFonts w:ascii="Times New Roman" w:eastAsia="Times New Roman" w:hAnsi="Times New Roman" w:cs="Times New Roman"/>
+          <w:b/>
+          <w:bCs/>
+          <w:sz w:val="24"/>
+          <w:szCs w:val="24"/>
+        </w:rPr>
+      </w:pPr>
+      <w:r>
+        <w:rPr>
+          <w:rFonts w:ascii="Times New Roman" w:eastAsia="Times New Roman" w:hAnsi="Times New Roman" w:cs="Times New Roman"/>
+          <w:b/>
+          <w:bCs/>
+          <w:sz w:val="24"/>
+          <w:szCs w:val="24"/>
+        </w:rPr>
+        <w:t>Secure Communications:</w:t>
+      </w:r>
+      <w:r>
+        <w:rPr>
+          <w:rFonts w:ascii="Times New Roman" w:eastAsia="Times New Roman" w:hAnsi="Times New Roman" w:cs="Times New Roman"/>
+          <w:b/>
+          <w:bCs/>
+          <w:sz w:val="24"/>
+          <w:szCs w:val="24"/>
+        </w:rPr>
+        <w:br/>
+      </w:r>
+    </w:p>
+    <w:p>
+      <w:pPr>
+        <w:suppressAutoHyphens/>
+        <w:spacing w:after="0" w:line="240" w:lineRule="auto"/>
+        <w:ind w:left="720"/>
+        <w:contextualSpacing/>
+        <w:rPr>
+          <w:rFonts w:ascii="Times New Roman" w:eastAsia="Times New Roman" w:hAnsi="Times New Roman" w:cs="Times New Roman"/>
+          <w:sz w:val="24"/>
+          <w:szCs w:val="24"/>
+        </w:rPr>
+      </w:pPr>
+      <w:r>
+        <w:rPr>
+          <w:rFonts w:ascii="Times New Roman" w:eastAsia="Times New Roman" w:hAnsi="Times New Roman" w:cs="Times New Roman"/>
+          <w:b/>
+          <w:bCs/>
+          <w:sz w:val="24"/>
+          <w:szCs w:val="24"/>
+        </w:rPr>
+        <w:t>Value:</w:t>
+      </w:r>
+      <w:r>
+        <w:rPr>
+          <w:rFonts w:ascii="Times New Roman" w:eastAsia="Times New Roman" w:hAnsi="Times New Roman" w:cs="Times New Roman"/>
+          <w:sz w:val="24"/>
+          <w:szCs w:val="24"/>
+        </w:rPr>
+        <w:t xml:space="preserve"> Essential for protecting client data and financial transactions. Ensures confidentiality and integrity of data in transit.</w:t>
+      </w:r>
+    </w:p>
+    <w:p>
+      <w:pPr>
+        <w:suppressAutoHyphens/>
+        <w:spacing w:after="0" w:line="240" w:lineRule="auto"/>
+        <w:ind w:left="720"/>
+        <w:contextualSpacing/>
+        <w:rPr>
+          <w:rFonts w:ascii="Times New Roman" w:eastAsia="Times New Roman" w:hAnsi="Times New Roman" w:cs="Times New Roman"/>
+          <w:sz w:val="24"/>
+          <w:szCs w:val="24"/>
+        </w:rPr>
+      </w:pPr>
+      <w:r>
+        <w:rPr>
+          <w:rFonts w:ascii="Times New Roman" w:eastAsia="Times New Roman" w:hAnsi="Times New Roman" w:cs="Times New Roman"/>
+          <w:sz w:val="24"/>
+          <w:szCs w:val="24"/>
+        </w:rPr>
+        <w:t>International Transactions: If present, consider encryption standards and compliance with international regulations</w:t>
+      </w:r>
+      <w:r>
+        <w:rPr>
+          <w:rFonts w:ascii="Times New Roman" w:eastAsia="Times New Roman" w:hAnsi="Times New Roman" w:cs="Times New Roman"/>
+          <w:sz w:val="24"/>
+          <w:szCs w:val="24"/>
+        </w:rPr>
+        <w:t>.</w:t>
+      </w:r>
+    </w:p>
+    <w:p>
+      <w:pPr>
+        <w:suppressAutoHyphens/>
+        <w:spacing w:after="0" w:line="240" w:lineRule="auto"/>
+        <w:ind w:left="720"/>
+        <w:contextualSpacing/>
+        <w:rPr>
+          <w:rFonts w:ascii="Times New Roman" w:eastAsia="Times New Roman" w:hAnsi="Times New Roman" w:cs="Times New Roman"/>
+          <w:sz w:val="24"/>
+          <w:szCs w:val="24"/>
+        </w:rPr>
+      </w:pPr>
+      <w:r>
+        <w:rPr>
+          <w:rFonts w:ascii="Times New Roman" w:eastAsia="Times New Roman" w:hAnsi="Times New Roman" w:cs="Times New Roman"/>
+          <w:b/>
+          <w:bCs/>
+          <w:sz w:val="24"/>
+          <w:szCs w:val="24"/>
+        </w:rPr>
+        <w:t>Governmental Restrictions:</w:t>
+      </w:r>
+      <w:r>
+        <w:rPr>
+          <w:rFonts w:ascii="Times New Roman" w:eastAsia="Times New Roman" w:hAnsi="Times New Roman" w:cs="Times New Roman"/>
+          <w:sz w:val="24"/>
+          <w:szCs w:val="24"/>
+        </w:rPr>
+        <w:t xml:space="preserve"> Research and comply with laws related to data security and privacy in jurisdictions where Artemis Financial operates.</w:t>
+      </w:r>
+    </w:p>
+    <w:p>
+      <w:pPr>
+        <w:suppressAutoHyphens/>
+        <w:spacing w:after="0" w:line="240" w:lineRule="auto"/>
+        <w:ind w:left="720"/>
+        <w:contextualSpacing/>
+        <w:rPr>
+          <w:rFonts w:ascii="Times New Roman" w:eastAsia="Times New Roman" w:hAnsi="Times New Roman" w:cs="Times New Roman"/>
+          <w:sz w:val="24"/>
+          <w:szCs w:val="24"/>
+        </w:rPr>
+      </w:pPr>
+      <w:r>
+        <w:rPr>
+          <w:rFonts w:ascii="Times New Roman" w:eastAsia="Times New Roman" w:hAnsi="Times New Roman" w:cs="Times New Roman"/>
+          <w:b/>
+          <w:bCs/>
+          <w:sz w:val="24"/>
+          <w:szCs w:val="24"/>
+        </w:rPr>
+        <w:t>External Threats:</w:t>
+      </w:r>
+      <w:r>
+        <w:rPr>
+          <w:rFonts w:ascii="Times New Roman" w:eastAsia="Times New Roman" w:hAnsi="Times New Roman" w:cs="Times New Roman"/>
+          <w:sz w:val="24"/>
+          <w:szCs w:val="24"/>
+        </w:rPr>
+        <w:t xml:space="preserve"> Phishing, Man-in-the-Middle attacks, data breaches, etc., could be immediate threats.</w:t>
+      </w:r>
+      <w:r>
+        <w:rPr>
+          <w:rFonts w:ascii="Times New Roman" w:eastAsia="Times New Roman" w:hAnsi="Times New Roman" w:cs="Times New Roman"/>
+          <w:sz w:val="24"/>
+          <w:szCs w:val="24"/>
+        </w:rPr>
+        <w:br/>
+      </w:r>
+    </w:p>
+    <w:p>
+      <w:pPr>
+        <w:suppressAutoHyphens/>
+        <w:spacing w:after="0" w:line="240" w:lineRule="auto"/>
+        <w:contextualSpacing/>
+        <w:rPr>
+          <w:rFonts w:ascii="Times New Roman" w:eastAsia="Times New Roman" w:hAnsi="Times New Roman" w:cs="Times New Roman"/>
+          <w:b/>
+          <w:bCs/>
+          <w:sz w:val="24"/>
+          <w:szCs w:val="24"/>
+        </w:rPr>
+      </w:pPr>
+      <w:r>
+        <w:rPr>
+          <w:rFonts w:ascii="Times New Roman" w:eastAsia="Times New Roman" w:hAnsi="Times New Roman" w:cs="Times New Roman"/>
+          <w:b/>
+          <w:bCs/>
+          <w:sz w:val="24"/>
+          <w:szCs w:val="24"/>
+        </w:rPr>
+        <w:t>Modernization Requirements:</w:t>
+      </w:r>
+    </w:p>
+    <w:p>
+      <w:pPr>
+        <w:suppressAutoHyphens/>
+        <w:spacing w:after="0" w:line="240" w:lineRule="auto"/>
+        <w:ind w:left="720"/>
+        <w:contextualSpacing/>
+        <w:rPr>
+          <w:rFonts w:ascii="Times New Roman" w:eastAsia="Times New Roman" w:hAnsi="Times New Roman" w:cs="Times New Roman"/>
+          <w:sz w:val="24"/>
+          <w:szCs w:val="24"/>
+        </w:rPr>
+      </w:pPr>
+      <w:r>
+        <w:rPr>
+          <w:rFonts w:ascii="Times New Roman" w:eastAsia="Times New Roman" w:hAnsi="Times New Roman" w:cs="Times New Roman"/>
+          <w:b/>
+          <w:bCs/>
+          <w:sz w:val="24"/>
+          <w:szCs w:val="24"/>
+        </w:rPr>
+        <w:t xml:space="preserve">Open-Source Libraries: </w:t>
+      </w:r>
+      <w:r>
+        <w:rPr>
+          <w:rFonts w:ascii="Times New Roman" w:eastAsia="Times New Roman" w:hAnsi="Times New Roman" w:cs="Times New Roman"/>
+          <w:sz w:val="24"/>
+          <w:szCs w:val="24"/>
+        </w:rPr>
+        <w:t>Ensure they are regularly updated and free from known vulnerabilities.</w:t>
+      </w:r>
+    </w:p>
+    <w:p>
+      <w:pPr>
+        <w:suppressAutoHyphens/>
+        <w:spacing w:after="0" w:line="240" w:lineRule="auto"/>
+        <w:ind w:left="720"/>
+        <w:contextualSpacing/>
+        <w:rPr>
+          <w:rFonts w:ascii="Times New Roman" w:eastAsia="Times New Roman" w:hAnsi="Times New Roman" w:cs="Times New Roman"/>
+          <w:sz w:val="24"/>
+          <w:szCs w:val="24"/>
+        </w:rPr>
+      </w:pPr>
+      <w:r>
+        <w:rPr>
+          <w:rFonts w:ascii="Times New Roman" w:eastAsia="Times New Roman" w:hAnsi="Times New Roman" w:cs="Times New Roman"/>
+          <w:b/>
+          <w:bCs/>
+          <w:sz w:val="24"/>
+          <w:szCs w:val="24"/>
+        </w:rPr>
+        <w:t>Evolving Web Application Technologies</w:t>
+      </w:r>
+      <w:r>
+        <w:rPr>
+          <w:rFonts w:ascii="Times New Roman" w:eastAsia="Times New Roman" w:hAnsi="Times New Roman" w:cs="Times New Roman"/>
+          <w:sz w:val="24"/>
+          <w:szCs w:val="24"/>
+        </w:rPr>
+        <w:t xml:space="preserve">: Adopt </w:t>
+      </w:r>
+      <w:r>
+        <w:rPr>
+          <w:rFonts w:ascii="Times New Roman" w:eastAsia="Times New Roman" w:hAnsi="Times New Roman" w:cs="Times New Roman"/>
+          <w:sz w:val="24"/>
+          <w:szCs w:val="24"/>
+        </w:rPr>
+        <w:t xml:space="preserve">and keep up with the </w:t>
+      </w:r>
+      <w:r>
+        <w:rPr>
+          <w:rFonts w:ascii="Times New Roman" w:eastAsia="Times New Roman" w:hAnsi="Times New Roman" w:cs="Times New Roman"/>
+          <w:sz w:val="24"/>
+          <w:szCs w:val="24"/>
+        </w:rPr>
+        <w:t>latest secure coding practices and technologies</w:t>
+      </w:r>
+      <w:r>
+        <w:rPr>
+          <w:rFonts w:ascii="Times New Roman" w:eastAsia="Times New Roman" w:hAnsi="Times New Roman" w:cs="Times New Roman"/>
+          <w:sz w:val="24"/>
+          <w:szCs w:val="24"/>
+        </w:rPr>
+        <w:t xml:space="preserve">, for example SSL, </w:t>
+      </w:r>
+      <w:r>
+        <w:rPr>
+          <w:rFonts w:ascii="Times New Roman" w:eastAsia="Times New Roman" w:hAnsi="Times New Roman" w:cs="Times New Roman"/>
+          <w:sz w:val="24"/>
+          <w:szCs w:val="24"/>
+        </w:rPr>
+        <w:t>HTTPS, OAuth</w:t>
+      </w:r>
+      <w:r>
+        <w:rPr>
+          <w:rFonts w:ascii="Times New Roman" w:eastAsia="Times New Roman" w:hAnsi="Times New Roman" w:cs="Times New Roman"/>
+          <w:sz w:val="24"/>
+          <w:szCs w:val="24"/>
+        </w:rPr>
+        <w:t>, etc..</w:t>
+      </w:r>
+      <w:r>
+        <w:rPr>
+          <w:rFonts w:ascii="Times New Roman" w:eastAsia="Times New Roman" w:hAnsi="Times New Roman" w:cs="Times New Roman"/>
+          <w:sz w:val="24"/>
+          <w:szCs w:val="24"/>
+        </w:rPr>
+        <w:t>.</w:t>
       </w:r>
     </w:p>
     <w:p>
@@ -2247,378 +2254,20 @@
           <w:szCs w:val="24"/>
         </w:rPr>
       </w:pPr>
-      <w:bookmarkStart w:id="12" w:name="_Toc32574611"/>
-      <w:bookmarkStart w:id="13" w:name="_Toc1382019318"/>
-      <w:bookmarkStart w:id="14" w:name="_Toc1680416009"/>
+      <w:bookmarkStart w:id="12" w:name="_Toc32574612"/>
+      <w:bookmarkStart w:id="13" w:name="_Toc963907521"/>
+      <w:bookmarkStart w:id="14" w:name="_Toc376974686"/>
       <w:r>
         <w:rPr>
           <w:rFonts w:ascii="Times New Roman" w:hAnsi="Times New Roman" w:cs="Times New Roman"/>
           <w:sz w:val="24"/>
           <w:szCs w:val="24"/>
         </w:rPr>
-        <w:t>Interpreting Client Needs</w:t>
+        <w:t>Areas of Security</w:t>
       </w:r>
       <w:bookmarkEnd w:id="12"/>
       <w:bookmarkEnd w:id="13"/>
       <w:bookmarkEnd w:id="14"/>
-    </w:p>
-    <w:p>
-      <w:pPr>
-        <w:suppressAutoHyphens/>
-        <w:spacing w:after="0" w:line="240" w:lineRule="auto"/>
-        <w:textAlignment w:val="baseline"/>
-        <w:rPr>
-          <w:rFonts w:ascii="Times New Roman" w:hAnsi="Times New Roman" w:cs="Times New Roman"/>
-          <w:sz w:val="24"/>
-          <w:szCs w:val="24"/>
-        </w:rPr>
-      </w:pPr>
-    </w:p>
-    <w:p>
-      <w:pPr>
-        <w:suppressAutoHyphens/>
-        <w:spacing w:after="0" w:line="240" w:lineRule="auto"/>
-        <w:contextualSpacing/>
-        <w:rPr>
-          <w:rFonts w:ascii="Times New Roman" w:eastAsia="Times New Roman" w:hAnsi="Times New Roman" w:cs="Times New Roman"/>
-          <w:b/>
-          <w:bCs/>
-          <w:sz w:val="24"/>
-          <w:szCs w:val="24"/>
-        </w:rPr>
-      </w:pPr>
-      <w:r>
-        <w:rPr>
-          <w:rFonts w:ascii="Times New Roman" w:eastAsia="Times New Roman" w:hAnsi="Times New Roman" w:cs="Times New Roman"/>
-          <w:b/>
-          <w:bCs/>
-          <w:sz w:val="24"/>
-          <w:szCs w:val="24"/>
-        </w:rPr>
-        <w:t>Secure Communications:</w:t>
-      </w:r>
-      <w:r>
-        <w:rPr>
-          <w:rFonts w:ascii="Times New Roman" w:eastAsia="Times New Roman" w:hAnsi="Times New Roman" w:cs="Times New Roman"/>
-          <w:b/>
-          <w:bCs/>
-          <w:sz w:val="24"/>
-          <w:szCs w:val="24"/>
-        </w:rPr>
-        <w:br/>
-      </w:r>
-    </w:p>
-    <w:p>
-      <w:pPr>
-        <w:suppressAutoHyphens/>
-        <w:spacing w:after="0" w:line="240" w:lineRule="auto"/>
-        <w:ind w:left="720"/>
-        <w:contextualSpacing/>
-        <w:rPr>
-          <w:rFonts w:ascii="Times New Roman" w:eastAsia="Times New Roman" w:hAnsi="Times New Roman" w:cs="Times New Roman"/>
-          <w:sz w:val="24"/>
-          <w:szCs w:val="24"/>
-        </w:rPr>
-      </w:pPr>
-      <w:r>
-        <w:rPr>
-          <w:rFonts w:ascii="Times New Roman" w:eastAsia="Times New Roman" w:hAnsi="Times New Roman" w:cs="Times New Roman"/>
-          <w:b/>
-          <w:bCs/>
-          <w:sz w:val="24"/>
-          <w:szCs w:val="24"/>
-        </w:rPr>
-        <w:t>Value:</w:t>
-      </w:r>
-      <w:r>
-        <w:rPr>
-          <w:rFonts w:ascii="Times New Roman" w:eastAsia="Times New Roman" w:hAnsi="Times New Roman" w:cs="Times New Roman"/>
-          <w:sz w:val="24"/>
-          <w:szCs w:val="24"/>
-        </w:rPr>
-        <w:t xml:space="preserve"> Essential for protecting client data and financial transactions. Ensures confidentiality and integrity of data in transit.</w:t>
-      </w:r>
-    </w:p>
-    <w:p>
-      <w:pPr>
-        <w:suppressAutoHyphens/>
-        <w:spacing w:after="0" w:line="240" w:lineRule="auto"/>
-        <w:ind w:left="720"/>
-        <w:contextualSpacing/>
-        <w:rPr>
-          <w:rFonts w:ascii="Times New Roman" w:eastAsia="Times New Roman" w:hAnsi="Times New Roman" w:cs="Times New Roman"/>
-          <w:sz w:val="24"/>
-          <w:szCs w:val="24"/>
-        </w:rPr>
-      </w:pPr>
-      <w:r>
-        <w:rPr>
-          <w:rFonts w:ascii="Times New Roman" w:eastAsia="Times New Roman" w:hAnsi="Times New Roman" w:cs="Times New Roman"/>
-          <w:sz w:val="24"/>
-          <w:szCs w:val="24"/>
-        </w:rPr>
-        <w:t>International Transactions: If present, consider encryption standards and compliance with international regulations</w:t>
-      </w:r>
-      <w:r>
-        <w:rPr>
-          <w:rFonts w:ascii="Times New Roman" w:eastAsia="Times New Roman" w:hAnsi="Times New Roman" w:cs="Times New Roman"/>
-          <w:sz w:val="24"/>
-          <w:szCs w:val="24"/>
-        </w:rPr>
-        <w:t>.</w:t>
-      </w:r>
-    </w:p>
-    <w:p>
-      <w:pPr>
-        <w:suppressAutoHyphens/>
-        <w:spacing w:after="0" w:line="240" w:lineRule="auto"/>
-        <w:ind w:left="720"/>
-        <w:contextualSpacing/>
-        <w:rPr>
-          <w:rFonts w:ascii="Times New Roman" w:eastAsia="Times New Roman" w:hAnsi="Times New Roman" w:cs="Times New Roman"/>
-          <w:sz w:val="24"/>
-          <w:szCs w:val="24"/>
-        </w:rPr>
-      </w:pPr>
-      <w:r>
-        <w:rPr>
-          <w:rFonts w:ascii="Times New Roman" w:eastAsia="Times New Roman" w:hAnsi="Times New Roman" w:cs="Times New Roman"/>
-          <w:b/>
-          <w:bCs/>
-          <w:sz w:val="24"/>
-          <w:szCs w:val="24"/>
-        </w:rPr>
-        <w:t>Governmental Restrictions:</w:t>
-      </w:r>
-      <w:r>
-        <w:rPr>
-          <w:rFonts w:ascii="Times New Roman" w:eastAsia="Times New Roman" w:hAnsi="Times New Roman" w:cs="Times New Roman"/>
-          <w:sz w:val="24"/>
-          <w:szCs w:val="24"/>
-        </w:rPr>
-        <w:t xml:space="preserve"> Research and comply with laws related to data security and privacy in jurisdictions where Artemis Financial operates.</w:t>
-      </w:r>
-    </w:p>
-    <w:p>
-      <w:pPr>
-        <w:suppressAutoHyphens/>
-        <w:spacing w:after="0" w:line="240" w:lineRule="auto"/>
-        <w:ind w:left="720"/>
-        <w:contextualSpacing/>
-        <w:rPr>
-          <w:rFonts w:ascii="Times New Roman" w:eastAsia="Times New Roman" w:hAnsi="Times New Roman" w:cs="Times New Roman"/>
-          <w:sz w:val="24"/>
-          <w:szCs w:val="24"/>
-        </w:rPr>
-      </w:pPr>
-      <w:r>
-        <w:rPr>
-          <w:rFonts w:ascii="Times New Roman" w:eastAsia="Times New Roman" w:hAnsi="Times New Roman" w:cs="Times New Roman"/>
-          <w:b/>
-          <w:bCs/>
-          <w:sz w:val="24"/>
-          <w:szCs w:val="24"/>
-        </w:rPr>
-        <w:t>External Threats:</w:t>
-      </w:r>
-      <w:r>
-        <w:rPr>
-          <w:rFonts w:ascii="Times New Roman" w:eastAsia="Times New Roman" w:hAnsi="Times New Roman" w:cs="Times New Roman"/>
-          <w:sz w:val="24"/>
-          <w:szCs w:val="24"/>
-        </w:rPr>
-        <w:t xml:space="preserve"> Phishing, Man-in-the-Middle attacks, data breaches, etc., could be immediate threats.</w:t>
-      </w:r>
-      <w:r>
-        <w:rPr>
-          <w:rFonts w:ascii="Times New Roman" w:eastAsia="Times New Roman" w:hAnsi="Times New Roman" w:cs="Times New Roman"/>
-          <w:sz w:val="24"/>
-          <w:szCs w:val="24"/>
-        </w:rPr>
-        <w:br/>
-      </w:r>
-    </w:p>
-    <w:p>
-      <w:pPr>
-        <w:suppressAutoHyphens/>
-        <w:spacing w:after="0" w:line="240" w:lineRule="auto"/>
-        <w:contextualSpacing/>
-        <w:rPr>
-          <w:rFonts w:ascii="Times New Roman" w:eastAsia="Times New Roman" w:hAnsi="Times New Roman" w:cs="Times New Roman"/>
-          <w:b/>
-          <w:bCs/>
-          <w:sz w:val="24"/>
-          <w:szCs w:val="24"/>
-        </w:rPr>
-      </w:pPr>
-      <w:r>
-        <w:rPr>
-          <w:rFonts w:ascii="Times New Roman" w:eastAsia="Times New Roman" w:hAnsi="Times New Roman" w:cs="Times New Roman"/>
-          <w:b/>
-          <w:bCs/>
-          <w:sz w:val="24"/>
-          <w:szCs w:val="24"/>
-        </w:rPr>
-        <w:t>Modernization Requirements:</w:t>
-      </w:r>
-    </w:p>
-    <w:p>
-      <w:pPr>
-        <w:suppressAutoHyphens/>
-        <w:spacing w:after="0" w:line="240" w:lineRule="auto"/>
-        <w:ind w:left="720"/>
-        <w:contextualSpacing/>
-        <w:rPr>
-          <w:rFonts w:ascii="Times New Roman" w:eastAsia="Times New Roman" w:hAnsi="Times New Roman" w:cs="Times New Roman"/>
-          <w:sz w:val="24"/>
-          <w:szCs w:val="24"/>
-        </w:rPr>
-      </w:pPr>
-      <w:r>
-        <w:rPr>
-          <w:rFonts w:ascii="Times New Roman" w:eastAsia="Times New Roman" w:hAnsi="Times New Roman" w:cs="Times New Roman"/>
-          <w:b/>
-          <w:bCs/>
-          <w:sz w:val="24"/>
-          <w:szCs w:val="24"/>
-        </w:rPr>
-        <w:t xml:space="preserve">Open-Source Libraries: </w:t>
-      </w:r>
-      <w:r>
-        <w:rPr>
-          <w:rFonts w:ascii="Times New Roman" w:eastAsia="Times New Roman" w:hAnsi="Times New Roman" w:cs="Times New Roman"/>
-          <w:sz w:val="24"/>
-          <w:szCs w:val="24"/>
-        </w:rPr>
-        <w:t>Ensure they are regularly updated and free from known vulnerabilities.</w:t>
-      </w:r>
-    </w:p>
-    <w:p>
-      <w:pPr>
-        <w:suppressAutoHyphens/>
-        <w:spacing w:after="0" w:line="240" w:lineRule="auto"/>
-        <w:ind w:left="720"/>
-        <w:contextualSpacing/>
-        <w:rPr>
-          <w:rFonts w:ascii="Times New Roman" w:eastAsia="Times New Roman" w:hAnsi="Times New Roman" w:cs="Times New Roman"/>
-          <w:sz w:val="24"/>
-          <w:szCs w:val="24"/>
-        </w:rPr>
-      </w:pPr>
-      <w:r>
-        <w:rPr>
-          <w:rFonts w:ascii="Times New Roman" w:eastAsia="Times New Roman" w:hAnsi="Times New Roman" w:cs="Times New Roman"/>
-          <w:b/>
-          <w:bCs/>
-          <w:sz w:val="24"/>
-          <w:szCs w:val="24"/>
-        </w:rPr>
-        <w:t>Evolving Web Application Technologies</w:t>
-      </w:r>
-      <w:r>
-        <w:rPr>
-          <w:rFonts w:ascii="Times New Roman" w:eastAsia="Times New Roman" w:hAnsi="Times New Roman" w:cs="Times New Roman"/>
-          <w:sz w:val="24"/>
-          <w:szCs w:val="24"/>
-        </w:rPr>
-        <w:t xml:space="preserve">: Adopt </w:t>
-      </w:r>
-      <w:r>
-        <w:rPr>
-          <w:rFonts w:ascii="Times New Roman" w:eastAsia="Times New Roman" w:hAnsi="Times New Roman" w:cs="Times New Roman"/>
-          <w:sz w:val="24"/>
-          <w:szCs w:val="24"/>
-        </w:rPr>
-        <w:t xml:space="preserve">and keep up with the </w:t>
-      </w:r>
-      <w:r>
-        <w:rPr>
-          <w:rFonts w:ascii="Times New Roman" w:eastAsia="Times New Roman" w:hAnsi="Times New Roman" w:cs="Times New Roman"/>
-          <w:sz w:val="24"/>
-          <w:szCs w:val="24"/>
-        </w:rPr>
-        <w:t>latest secure coding practices and technologies</w:t>
-      </w:r>
-      <w:r>
-        <w:rPr>
-          <w:rFonts w:ascii="Times New Roman" w:eastAsia="Times New Roman" w:hAnsi="Times New Roman" w:cs="Times New Roman"/>
-          <w:sz w:val="24"/>
-          <w:szCs w:val="24"/>
-        </w:rPr>
-        <w:t xml:space="preserve">, for example </w:t>
-      </w:r>
-      <w:r>
-        <w:rPr>
-          <w:rFonts w:ascii="Times New Roman" w:eastAsia="Times New Roman" w:hAnsi="Times New Roman" w:cs="Times New Roman"/>
-          <w:sz w:val="24"/>
-          <w:szCs w:val="24"/>
-        </w:rPr>
-        <w:t xml:space="preserve">SSL, </w:t>
-      </w:r>
-      <w:r>
-        <w:rPr>
-          <w:rFonts w:ascii="Times New Roman" w:eastAsia="Times New Roman" w:hAnsi="Times New Roman" w:cs="Times New Roman"/>
-          <w:sz w:val="24"/>
-          <w:szCs w:val="24"/>
-        </w:rPr>
-        <w:t>HTTPS, OAuth</w:t>
-      </w:r>
-      <w:r>
-        <w:rPr>
-          <w:rFonts w:ascii="Times New Roman" w:eastAsia="Times New Roman" w:hAnsi="Times New Roman" w:cs="Times New Roman"/>
-          <w:sz w:val="24"/>
-          <w:szCs w:val="24"/>
-        </w:rPr>
-        <w:t>, etc..</w:t>
-      </w:r>
-      <w:r>
-        <w:rPr>
-          <w:rFonts w:ascii="Times New Roman" w:eastAsia="Times New Roman" w:hAnsi="Times New Roman" w:cs="Times New Roman"/>
-          <w:sz w:val="24"/>
-          <w:szCs w:val="24"/>
-        </w:rPr>
-        <w:t>.</w:t>
-      </w:r>
-    </w:p>
-    <w:p>
-      <w:pPr>
-        <w:suppressAutoHyphens/>
-        <w:spacing w:after="0" w:line="240" w:lineRule="auto"/>
-        <w:contextualSpacing/>
-        <w:rPr>
-          <w:rFonts w:ascii="Times New Roman" w:hAnsi="Times New Roman" w:cs="Times New Roman"/>
-          <w:sz w:val="24"/>
-          <w:szCs w:val="24"/>
-        </w:rPr>
-      </w:pPr>
-    </w:p>
-    <w:p>
-      <w:pPr>
-        <w:pStyle w:val="Heading2"/>
-        <w:numPr>
-          <w:ilvl w:val="0"/>
-          <w:numId w:val="17"/>
-        </w:numPr>
-        <w:rPr>
-          <w:rFonts w:ascii="Times New Roman" w:hAnsi="Times New Roman" w:cs="Times New Roman"/>
-          <w:sz w:val="24"/>
-          <w:szCs w:val="24"/>
-        </w:rPr>
-      </w:pPr>
-      <w:bookmarkStart w:id="15" w:name="_Toc32574612"/>
-      <w:bookmarkStart w:id="16" w:name="_Toc963907521"/>
-      <w:bookmarkStart w:id="17" w:name="_Toc376974686"/>
-      <w:r>
-        <w:rPr>
-          <w:rFonts w:ascii="Times New Roman" w:hAnsi="Times New Roman" w:cs="Times New Roman"/>
-          <w:sz w:val="24"/>
-          <w:szCs w:val="24"/>
-        </w:rPr>
-        <w:t>Areas of Security</w:t>
-      </w:r>
-      <w:bookmarkEnd w:id="15"/>
-      <w:bookmarkEnd w:id="16"/>
-      <w:bookmarkEnd w:id="17"/>
       <w:r>
         <w:rPr>
           <w:rFonts w:ascii="Times New Roman" w:hAnsi="Times New Roman" w:cs="Times New Roman"/>
@@ -2903,9 +2552,9 @@
           <w:szCs w:val="24"/>
         </w:rPr>
       </w:pPr>
-      <w:bookmarkStart w:id="18" w:name="_Toc32574613"/>
-      <w:bookmarkStart w:id="19" w:name="_Toc349025236"/>
-      <w:bookmarkStart w:id="20" w:name="_Toc106245594"/>
+      <w:bookmarkStart w:id="15" w:name="_Toc32574613"/>
+      <w:bookmarkStart w:id="16" w:name="_Toc349025236"/>
+      <w:bookmarkStart w:id="17" w:name="_Toc106245594"/>
       <w:r>
         <w:rPr>
           <w:rFonts w:ascii="Times New Roman" w:hAnsi="Times New Roman" w:cs="Times New Roman"/>
@@ -2922,9 +2571,9 @@
         </w:rPr>
         <w:t>Review</w:t>
       </w:r>
-      <w:bookmarkEnd w:id="18"/>
-      <w:bookmarkEnd w:id="19"/>
-      <w:bookmarkEnd w:id="20"/>
+      <w:bookmarkEnd w:id="15"/>
+      <w:bookmarkEnd w:id="16"/>
+      <w:bookmarkEnd w:id="17"/>
     </w:p>
     <w:p>
       <w:pPr>
@@ -4415,7 +4064,7 @@
 </file>
 
 <file path=word/endnotes.xml><?xml version="1.0" encoding="utf-8"?>
-<w:endnotes xmlns:wpc="http://schemas.microsoft.com/office/word/2010/wordprocessingCanvas" xmlns:cx="http://schemas.microsoft.com/office/drawing/2014/chartex" xmlns:cx1="http://schemas.microsoft.com/office/drawing/2015/9/8/chartex" xmlns:cx2="http://schemas.microsoft.com/office/drawing/2015/10/21/chartex" xmlns:cx3="http://schemas.microsoft.com/office/drawing/2016/5/9/chartex" xmlns:cx4="http://schemas.microsoft.com/office/drawing/2016/5/10/chartex" xmlns:cx5="http://schemas.microsoft.com/office/drawing/2016/5/11/chartex" xmlns:cx6="http://schemas.microsoft.com/office/drawing/2016/5/12/chartex" xmlns:cx7="http://schemas.microsoft.com/office/drawing/2016/5/13/chartex" xmlns:cx8="http://schemas.microsoft.com/office/drawing/2016/5/14/chartex" xmlns:mc="http://schemas.openxmlformats.org/markup-compatibility/2006" xmlns:aink="http://schemas.microsoft.com/office/drawing/2016/ink" xmlns:am3d="http://schemas.microsoft.com/office/drawing/2017/model3d" xmlns:o="urn:schemas-microsoft-com:office:office" xmlns:oel="http://schemas.microsoft.com/office/2019/extlst" xmlns:r="http://schemas.openxmlformats.org/officeDocument/2006/relationships" xmlns:m="http://schemas.openxmlformats.org/officeDocument/2006/math" xmlns:v="urn:schemas-microsoft-com:vml" xmlns:wp14="http://schemas.microsoft.com/office/word/2010/wordprocessingDrawing" xmlns:wp="http://schemas.openxmlformats.org/drawingml/2006/wordprocessingDrawing" xmlns:w10="urn:schemas-microsoft-com:office:word" xmlns:w="http://schemas.openxmlformats.org/wordprocessingml/2006/main" xmlns:w14="http://schemas.microsoft.com/office/word/2010/wordml" xmlns:w15="http://schemas.microsoft.com/office/word/2012/wordml" xmlns:w16cex="http://schemas.microsoft.com/office/word/2018/wordml/cex" xmlns:w16cid="http://schemas.microsoft.com/office/word/2016/wordml/cid" xmlns:w16="http://schemas.microsoft.com/office/word/2018/wordml" xmlns:w16sdtdh="http://schemas.microsoft.com/office/word/2020/wordml/sdtdatahash" xmlns:w16se="http://schemas.microsoft.com/office/word/2015/wordml/symex" xmlns:wpg="http://schemas.microsoft.com/office/word/2010/wordprocessingGroup" xmlns:wpi="http://schemas.microsoft.com/office/word/2010/wordprocessingInk" xmlns:wne="http://schemas.microsoft.com/office/word/2006/wordml" xmlns:wps="http://schemas.microsoft.com/office/word/2010/wordprocessingShape" mc:Ignorable="w14 w15 w16se w16cid w16 w16cex w16sdtdh wp14">
+<w:endnotes xmlns:wpc="http://schemas.microsoft.com/office/word/2010/wordprocessingCanvas" xmlns:cx="http://schemas.microsoft.com/office/drawing/2014/chartex" xmlns:cx1="http://schemas.microsoft.com/office/drawing/2015/9/8/chartex" xmlns:cx2="http://schemas.microsoft.com/office/drawing/2015/10/21/chartex" xmlns:cx3="http://schemas.microsoft.com/office/drawing/2016/5/9/chartex" xmlns:cx4="http://schemas.microsoft.com/office/drawing/2016/5/10/chartex" xmlns:cx5="http://schemas.microsoft.com/office/drawing/2016/5/11/chartex" xmlns:cx6="http://schemas.microsoft.com/office/drawing/2016/5/12/chartex" xmlns:cx7="http://schemas.microsoft.com/office/drawing/2016/5/13/chartex" xmlns:cx8="http://schemas.microsoft.com/office/drawing/2016/5/14/chartex" xmlns:mc="http://schemas.openxmlformats.org/markup-compatibility/2006" xmlns:aink="http://schemas.microsoft.com/office/drawing/2016/ink" xmlns:am3d="http://schemas.microsoft.com/office/drawing/2017/model3d" xmlns:o="urn:schemas-microsoft-com:office:office" xmlns:oel="http://schemas.microsoft.com/office/2019/extlst" xmlns:r="http://schemas.openxmlformats.org/officeDocument/2006/relationships" xmlns:m="http://schemas.openxmlformats.org/officeDocument/2006/math" xmlns:v="urn:schemas-microsoft-com:vml" xmlns:wp14="http://schemas.microsoft.com/office/word/2010/wordprocessingDrawing" xmlns:wp="http://schemas.openxmlformats.org/drawingml/2006/wordprocessingDrawing" xmlns:w10="urn:schemas-microsoft-com:office:word" xmlns:w="http://schemas.openxmlformats.org/wordprocessingml/2006/main" xmlns:w14="http://schemas.microsoft.com/office/word/2010/wordml" xmlns:w15="http://schemas.microsoft.com/office/word/2012/wordml" xmlns:w16cex="http://schemas.microsoft.com/office/word/2018/wordml/cex" xmlns:w16cid="http://schemas.microsoft.com/office/word/2016/wordml/cid" xmlns:w16="http://schemas.microsoft.com/office/word/2018/wordml" xmlns:w16du="http://schemas.microsoft.com/office/word/2023/wordml/word16du" xmlns:w16sdtdh="http://schemas.microsoft.com/office/word/2020/wordml/sdtdatahash" xmlns:w16se="http://schemas.microsoft.com/office/word/2015/wordml/symex" xmlns:wpg="http://schemas.microsoft.com/office/word/2010/wordprocessingGroup" xmlns:wpi="http://schemas.microsoft.com/office/word/2010/wordprocessingInk" xmlns:wne="http://schemas.microsoft.com/office/word/2006/wordml" xmlns:wps="http://schemas.microsoft.com/office/word/2010/wordprocessingShape" mc:Ignorable="w14 w15 w16se w16cid w16 w16cex w16sdtdh w16du wp14">
   <w:endnote w:type="separator" w:id="-1">
     <w:p>
       <w:r>
@@ -4441,7 +4090,7 @@
 </file>
 
 <file path=word/footer1.xml><?xml version="1.0" encoding="utf-8"?>
-<w:ftr xmlns:wpc="http://schemas.microsoft.com/office/word/2010/wordprocessingCanvas" xmlns:cx="http://schemas.microsoft.com/office/drawing/2014/chartex" xmlns:cx1="http://schemas.microsoft.com/office/drawing/2015/9/8/chartex" xmlns:cx2="http://schemas.microsoft.com/office/drawing/2015/10/21/chartex" xmlns:cx3="http://schemas.microsoft.com/office/drawing/2016/5/9/chartex" xmlns:cx4="http://schemas.microsoft.com/office/drawing/2016/5/10/chartex" xmlns:cx5="http://schemas.microsoft.com/office/drawing/2016/5/11/chartex" xmlns:cx6="http://schemas.microsoft.com/office/drawing/2016/5/12/chartex" xmlns:cx7="http://schemas.microsoft.com/office/drawing/2016/5/13/chartex" xmlns:cx8="http://schemas.microsoft.com/office/drawing/2016/5/14/chartex" xmlns:mc="http://schemas.openxmlformats.org/markup-compatibility/2006" xmlns:aink="http://schemas.microsoft.com/office/drawing/2016/ink" xmlns:am3d="http://schemas.microsoft.com/office/drawing/2017/model3d" xmlns:o="urn:schemas-microsoft-com:office:office" xmlns:oel="http://schemas.microsoft.com/office/2019/extlst" xmlns:r="http://schemas.openxmlformats.org/officeDocument/2006/relationships" xmlns:m="http://schemas.openxmlformats.org/officeDocument/2006/math" xmlns:v="urn:schemas-microsoft-com:vml" xmlns:wp14="http://schemas.microsoft.com/office/word/2010/wordprocessingDrawing" xmlns:wp="http://schemas.openxmlformats.org/drawingml/2006/wordprocessingDrawing" xmlns:w10="urn:schemas-microsoft-com:office:word" xmlns:w="http://schemas.openxmlformats.org/wordprocessingml/2006/main" xmlns:w14="http://schemas.microsoft.com/office/word/2010/wordml" xmlns:w15="http://schemas.microsoft.com/office/word/2012/wordml" xmlns:w16cex="http://schemas.microsoft.com/office/word/2018/wordml/cex" xmlns:w16cid="http://schemas.microsoft.com/office/word/2016/wordml/cid" xmlns:w16="http://schemas.microsoft.com/office/word/2018/wordml" xmlns:w16sdtdh="http://schemas.microsoft.com/office/word/2020/wordml/sdtdatahash" xmlns:w16se="http://schemas.microsoft.com/office/word/2015/wordml/symex" xmlns:wpg="http://schemas.microsoft.com/office/word/2010/wordprocessingGroup" xmlns:wpi="http://schemas.microsoft.com/office/word/2010/wordprocessingInk" xmlns:wne="http://schemas.microsoft.com/office/word/2006/wordml" xmlns:wps="http://schemas.microsoft.com/office/word/2010/wordprocessingShape" mc:Ignorable="w14 w15 w16se w16cid w16 w16cex w16sdtdh wp14">
+<w:ftr xmlns:wpc="http://schemas.microsoft.com/office/word/2010/wordprocessingCanvas" xmlns:cx="http://schemas.microsoft.com/office/drawing/2014/chartex" xmlns:cx1="http://schemas.microsoft.com/office/drawing/2015/9/8/chartex" xmlns:cx2="http://schemas.microsoft.com/office/drawing/2015/10/21/chartex" xmlns:cx3="http://schemas.microsoft.com/office/drawing/2016/5/9/chartex" xmlns:cx4="http://schemas.microsoft.com/office/drawing/2016/5/10/chartex" xmlns:cx5="http://schemas.microsoft.com/office/drawing/2016/5/11/chartex" xmlns:cx6="http://schemas.microsoft.com/office/drawing/2016/5/12/chartex" xmlns:cx7="http://schemas.microsoft.com/office/drawing/2016/5/13/chartex" xmlns:cx8="http://schemas.microsoft.com/office/drawing/2016/5/14/chartex" xmlns:mc="http://schemas.openxmlformats.org/markup-compatibility/2006" xmlns:aink="http://schemas.microsoft.com/office/drawing/2016/ink" xmlns:am3d="http://schemas.microsoft.com/office/drawing/2017/model3d" xmlns:o="urn:schemas-microsoft-com:office:office" xmlns:oel="http://schemas.microsoft.com/office/2019/extlst" xmlns:r="http://schemas.openxmlformats.org/officeDocument/2006/relationships" xmlns:m="http://schemas.openxmlformats.org/officeDocument/2006/math" xmlns:v="urn:schemas-microsoft-com:vml" xmlns:wp14="http://schemas.microsoft.com/office/word/2010/wordprocessingDrawing" xmlns:wp="http://schemas.openxmlformats.org/drawingml/2006/wordprocessingDrawing" xmlns:w10="urn:schemas-microsoft-com:office:word" xmlns:w="http://schemas.openxmlformats.org/wordprocessingml/2006/main" xmlns:w14="http://schemas.microsoft.com/office/word/2010/wordml" xmlns:w15="http://schemas.microsoft.com/office/word/2012/wordml" xmlns:w16cex="http://schemas.microsoft.com/office/word/2018/wordml/cex" xmlns:w16cid="http://schemas.microsoft.com/office/word/2016/wordml/cid" xmlns:w16="http://schemas.microsoft.com/office/word/2018/wordml" xmlns:w16du="http://schemas.microsoft.com/office/word/2023/wordml/word16du" xmlns:w16sdtdh="http://schemas.microsoft.com/office/word/2020/wordml/sdtdatahash" xmlns:w16se="http://schemas.microsoft.com/office/word/2015/wordml/symex" xmlns:wpg="http://schemas.microsoft.com/office/word/2010/wordprocessingGroup" xmlns:wpi="http://schemas.microsoft.com/office/word/2010/wordprocessingInk" xmlns:wne="http://schemas.microsoft.com/office/word/2006/wordml" xmlns:wps="http://schemas.microsoft.com/office/word/2010/wordprocessingShape" mc:Ignorable="w14 w15 w16se w16cid w16 w16cex w16sdtdh w16du wp14">
   <w:p>
     <w:pPr>
       <w:pStyle w:val="Footer"/>
@@ -4478,7 +4127,7 @@
 </file>
 
 <file path=word/footer2.xml><?xml version="1.0" encoding="utf-8"?>
-<w:ftr xmlns:wpc="http://schemas.microsoft.com/office/word/2010/wordprocessingCanvas" xmlns:cx="http://schemas.microsoft.com/office/drawing/2014/chartex" xmlns:cx1="http://schemas.microsoft.com/office/drawing/2015/9/8/chartex" xmlns:cx2="http://schemas.microsoft.com/office/drawing/2015/10/21/chartex" xmlns:cx3="http://schemas.microsoft.com/office/drawing/2016/5/9/chartex" xmlns:cx4="http://schemas.microsoft.com/office/drawing/2016/5/10/chartex" xmlns:cx5="http://schemas.microsoft.com/office/drawing/2016/5/11/chartex" xmlns:cx6="http://schemas.microsoft.com/office/drawing/2016/5/12/chartex" xmlns:cx7="http://schemas.microsoft.com/office/drawing/2016/5/13/chartex" xmlns:cx8="http://schemas.microsoft.com/office/drawing/2016/5/14/chartex" xmlns:mc="http://schemas.openxmlformats.org/markup-compatibility/2006" xmlns:aink="http://schemas.microsoft.com/office/drawing/2016/ink" xmlns:am3d="http://schemas.microsoft.com/office/drawing/2017/model3d" xmlns:o="urn:schemas-microsoft-com:office:office" xmlns:oel="http://schemas.microsoft.com/office/2019/extlst" xmlns:r="http://schemas.openxmlformats.org/officeDocument/2006/relationships" xmlns:m="http://schemas.openxmlformats.org/officeDocument/2006/math" xmlns:v="urn:schemas-microsoft-com:vml" xmlns:wp14="http://schemas.microsoft.com/office/word/2010/wordprocessingDrawing" xmlns:wp="http://schemas.openxmlformats.org/drawingml/2006/wordprocessingDrawing" xmlns:w10="urn:schemas-microsoft-com:office:word" xmlns:w="http://schemas.openxmlformats.org/wordprocessingml/2006/main" xmlns:w14="http://schemas.microsoft.com/office/word/2010/wordml" xmlns:w15="http://schemas.microsoft.com/office/word/2012/wordml" xmlns:w16cex="http://schemas.microsoft.com/office/word/2018/wordml/cex" xmlns:w16cid="http://schemas.microsoft.com/office/word/2016/wordml/cid" xmlns:w16="http://schemas.microsoft.com/office/word/2018/wordml" xmlns:w16sdtdh="http://schemas.microsoft.com/office/word/2020/wordml/sdtdatahash" xmlns:w16se="http://schemas.microsoft.com/office/word/2015/wordml/symex" xmlns:wpg="http://schemas.microsoft.com/office/word/2010/wordprocessingGroup" xmlns:wpi="http://schemas.microsoft.com/office/word/2010/wordprocessingInk" xmlns:wne="http://schemas.microsoft.com/office/word/2006/wordml" xmlns:wps="http://schemas.microsoft.com/office/word/2010/wordprocessingShape" mc:Ignorable="w14 w15 w16se w16cid w16 w16cex w16sdtdh wp14">
+<w:ftr xmlns:wpc="http://schemas.microsoft.com/office/word/2010/wordprocessingCanvas" xmlns:cx="http://schemas.microsoft.com/office/drawing/2014/chartex" xmlns:cx1="http://schemas.microsoft.com/office/drawing/2015/9/8/chartex" xmlns:cx2="http://schemas.microsoft.com/office/drawing/2015/10/21/chartex" xmlns:cx3="http://schemas.microsoft.com/office/drawing/2016/5/9/chartex" xmlns:cx4="http://schemas.microsoft.com/office/drawing/2016/5/10/chartex" xmlns:cx5="http://schemas.microsoft.com/office/drawing/2016/5/11/chartex" xmlns:cx6="http://schemas.microsoft.com/office/drawing/2016/5/12/chartex" xmlns:cx7="http://schemas.microsoft.com/office/drawing/2016/5/13/chartex" xmlns:cx8="http://schemas.microsoft.com/office/drawing/2016/5/14/chartex" xmlns:mc="http://schemas.openxmlformats.org/markup-compatibility/2006" xmlns:aink="http://schemas.microsoft.com/office/drawing/2016/ink" xmlns:am3d="http://schemas.microsoft.com/office/drawing/2017/model3d" xmlns:o="urn:schemas-microsoft-com:office:office" xmlns:oel="http://schemas.microsoft.com/office/2019/extlst" xmlns:r="http://schemas.openxmlformats.org/officeDocument/2006/relationships" xmlns:m="http://schemas.openxmlformats.org/officeDocument/2006/math" xmlns:v="urn:schemas-microsoft-com:vml" xmlns:wp14="http://schemas.microsoft.com/office/word/2010/wordprocessingDrawing" xmlns:wp="http://schemas.openxmlformats.org/drawingml/2006/wordprocessingDrawing" xmlns:w10="urn:schemas-microsoft-com:office:word" xmlns:w="http://schemas.openxmlformats.org/wordprocessingml/2006/main" xmlns:w14="http://schemas.microsoft.com/office/word/2010/wordml" xmlns:w15="http://schemas.microsoft.com/office/word/2012/wordml" xmlns:w16cex="http://schemas.microsoft.com/office/word/2018/wordml/cex" xmlns:w16cid="http://schemas.microsoft.com/office/word/2016/wordml/cid" xmlns:w16="http://schemas.microsoft.com/office/word/2018/wordml" xmlns:w16du="http://schemas.microsoft.com/office/word/2023/wordml/word16du" xmlns:w16sdtdh="http://schemas.microsoft.com/office/word/2020/wordml/sdtdatahash" xmlns:w16se="http://schemas.microsoft.com/office/word/2015/wordml/symex" xmlns:wpg="http://schemas.microsoft.com/office/word/2010/wordprocessingGroup" xmlns:wpi="http://schemas.microsoft.com/office/word/2010/wordprocessingInk" xmlns:wne="http://schemas.microsoft.com/office/word/2006/wordml" xmlns:wps="http://schemas.microsoft.com/office/word/2010/wordprocessingShape" mc:Ignorable="w14 w15 w16se w16cid w16 w16cex w16sdtdh w16du wp14">
   <w:sdt>
     <w:sdtPr>
       <w:rPr>
@@ -4542,7 +4191,7 @@
 </file>
 
 <file path=word/footnotes.xml><?xml version="1.0" encoding="utf-8"?>
-<w:footnotes xmlns:wpc="http://schemas.microsoft.com/office/word/2010/wordprocessingCanvas" xmlns:cx="http://schemas.microsoft.com/office/drawing/2014/chartex" xmlns:cx1="http://schemas.microsoft.com/office/drawing/2015/9/8/chartex" xmlns:cx2="http://schemas.microsoft.com/office/drawing/2015/10/21/chartex" xmlns:cx3="http://schemas.microsoft.com/office/drawing/2016/5/9/chartex" xmlns:cx4="http://schemas.microsoft.com/office/drawing/2016/5/10/chartex" xmlns:cx5="http://schemas.microsoft.com/office/drawing/2016/5/11/chartex" xmlns:cx6="http://schemas.microsoft.com/office/drawing/2016/5/12/chartex" xmlns:cx7="http://schemas.microsoft.com/office/drawing/2016/5/13/chartex" xmlns:cx8="http://schemas.microsoft.com/office/drawing/2016/5/14/chartex" xmlns:mc="http://schemas.openxmlformats.org/markup-compatibility/2006" xmlns:aink="http://schemas.microsoft.com/office/drawing/2016/ink" xmlns:am3d="http://schemas.microsoft.com/office/drawing/2017/model3d" xmlns:o="urn:schemas-microsoft-com:office:office" xmlns:oel="http://schemas.microsoft.com/office/2019/extlst" xmlns:r="http://schemas.openxmlformats.org/officeDocument/2006/relationships" xmlns:m="http://schemas.openxmlformats.org/officeDocument/2006/math" xmlns:v="urn:schemas-microsoft-com:vml" xmlns:wp14="http://schemas.microsoft.com/office/word/2010/wordprocessingDrawing" xmlns:wp="http://schemas.openxmlformats.org/drawingml/2006/wordprocessingDrawing" xmlns:w10="urn:schemas-microsoft-com:office:word" xmlns:w="http://schemas.openxmlformats.org/wordprocessingml/2006/main" xmlns:w14="http://schemas.microsoft.com/office/word/2010/wordml" xmlns:w15="http://schemas.microsoft.com/office/word/2012/wordml" xmlns:w16cex="http://schemas.microsoft.com/office/word/2018/wordml/cex" xmlns:w16cid="http://schemas.microsoft.com/office/word/2016/wordml/cid" xmlns:w16="http://schemas.microsoft.com/office/word/2018/wordml" xmlns:w16sdtdh="http://schemas.microsoft.com/office/word/2020/wordml/sdtdatahash" xmlns:w16se="http://schemas.microsoft.com/office/word/2015/wordml/symex" xmlns:wpg="http://schemas.microsoft.com/office/word/2010/wordprocessingGroup" xmlns:wpi="http://schemas.microsoft.com/office/word/2010/wordprocessingInk" xmlns:wne="http://schemas.microsoft.com/office/word/2006/wordml" xmlns:wps="http://schemas.microsoft.com/office/word/2010/wordprocessingShape" mc:Ignorable="w14 w15 w16se w16cid w16 w16cex w16sdtdh wp14">
+<w:footnotes xmlns:wpc="http://schemas.microsoft.com/office/word/2010/wordprocessingCanvas" xmlns:cx="http://schemas.microsoft.com/office/drawing/2014/chartex" xmlns:cx1="http://schemas.microsoft.com/office/drawing/2015/9/8/chartex" xmlns:cx2="http://schemas.microsoft.com/office/drawing/2015/10/21/chartex" xmlns:cx3="http://schemas.microsoft.com/office/drawing/2016/5/9/chartex" xmlns:cx4="http://schemas.microsoft.com/office/drawing/2016/5/10/chartex" xmlns:cx5="http://schemas.microsoft.com/office/drawing/2016/5/11/chartex" xmlns:cx6="http://schemas.microsoft.com/office/drawing/2016/5/12/chartex" xmlns:cx7="http://schemas.microsoft.com/office/drawing/2016/5/13/chartex" xmlns:cx8="http://schemas.microsoft.com/office/drawing/2016/5/14/chartex" xmlns:mc="http://schemas.openxmlformats.org/markup-compatibility/2006" xmlns:aink="http://schemas.microsoft.com/office/drawing/2016/ink" xmlns:am3d="http://schemas.microsoft.com/office/drawing/2017/model3d" xmlns:o="urn:schemas-microsoft-com:office:office" xmlns:oel="http://schemas.microsoft.com/office/2019/extlst" xmlns:r="http://schemas.openxmlformats.org/officeDocument/2006/relationships" xmlns:m="http://schemas.openxmlformats.org/officeDocument/2006/math" xmlns:v="urn:schemas-microsoft-com:vml" xmlns:wp14="http://schemas.microsoft.com/office/word/2010/wordprocessingDrawing" xmlns:wp="http://schemas.openxmlformats.org/drawingml/2006/wordprocessingDrawing" xmlns:w10="urn:schemas-microsoft-com:office:word" xmlns:w="http://schemas.openxmlformats.org/wordprocessingml/2006/main" xmlns:w14="http://schemas.microsoft.com/office/word/2010/wordml" xmlns:w15="http://schemas.microsoft.com/office/word/2012/wordml" xmlns:w16cex="http://schemas.microsoft.com/office/word/2018/wordml/cex" xmlns:w16cid="http://schemas.microsoft.com/office/word/2016/wordml/cid" xmlns:w16="http://schemas.microsoft.com/office/word/2018/wordml" xmlns:w16du="http://schemas.microsoft.com/office/word/2023/wordml/word16du" xmlns:w16sdtdh="http://schemas.microsoft.com/office/word/2020/wordml/sdtdatahash" xmlns:w16se="http://schemas.microsoft.com/office/word/2015/wordml/symex" xmlns:wpg="http://schemas.microsoft.com/office/word/2010/wordprocessingGroup" xmlns:wpi="http://schemas.microsoft.com/office/word/2010/wordprocessingInk" xmlns:wne="http://schemas.microsoft.com/office/word/2006/wordml" xmlns:wps="http://schemas.microsoft.com/office/word/2010/wordprocessingShape" mc:Ignorable="w14 w15 w16se w16cid w16 w16cex w16sdtdh w16du wp14">
   <w:footnote w:type="separator" w:id="-1">
     <w:p>
       <w:r>
@@ -4568,7 +4217,7 @@
 </file>
 
 <file path=word/header1.xml><?xml version="1.0" encoding="utf-8"?>
-<w:hdr xmlns:wpc="http://schemas.microsoft.com/office/word/2010/wordprocessingCanvas" xmlns:cx="http://schemas.microsoft.com/office/drawing/2014/chartex" xmlns:cx1="http://schemas.microsoft.com/office/drawing/2015/9/8/chartex" xmlns:cx2="http://schemas.microsoft.com/office/drawing/2015/10/21/chartex" xmlns:cx3="http://schemas.microsoft.com/office/drawing/2016/5/9/chartex" xmlns:cx4="http://schemas.microsoft.com/office/drawing/2016/5/10/chartex" xmlns:cx5="http://schemas.microsoft.com/office/drawing/2016/5/11/chartex" xmlns:cx6="http://schemas.microsoft.com/office/drawing/2016/5/12/chartex" xmlns:cx7="http://schemas.microsoft.com/office/drawing/2016/5/13/chartex" xmlns:cx8="http://schemas.microsoft.com/office/drawing/2016/5/14/chartex" xmlns:mc="http://schemas.openxmlformats.org/markup-compatibility/2006" xmlns:aink="http://schemas.microsoft.com/office/drawing/2016/ink" xmlns:am3d="http://schemas.microsoft.com/office/drawing/2017/model3d" xmlns:o="urn:schemas-microsoft-com:office:office" xmlns:oel="http://schemas.microsoft.com/office/2019/extlst" xmlns:r="http://schemas.openxmlformats.org/officeDocument/2006/relationships" xmlns:m="http://schemas.openxmlformats.org/officeDocument/2006/math" xmlns:v="urn:schemas-microsoft-com:vml" xmlns:wp14="http://schemas.microsoft.com/office/word/2010/wordprocessingDrawing" xmlns:wp="http://schemas.openxmlformats.org/drawingml/2006/wordprocessingDrawing" xmlns:w10="urn:schemas-microsoft-com:office:word" xmlns:w="http://schemas.openxmlformats.org/wordprocessingml/2006/main" xmlns:w14="http://schemas.microsoft.com/office/word/2010/wordml" xmlns:w15="http://schemas.microsoft.com/office/word/2012/wordml" xmlns:w16cex="http://schemas.microsoft.com/office/word/2018/wordml/cex" xmlns:w16cid="http://schemas.microsoft.com/office/word/2016/wordml/cid" xmlns:w16="http://schemas.microsoft.com/office/word/2018/wordml" xmlns:w16sdtdh="http://schemas.microsoft.com/office/word/2020/wordml/sdtdatahash" xmlns:w16se="http://schemas.microsoft.com/office/word/2015/wordml/symex" xmlns:wpg="http://schemas.microsoft.com/office/word/2010/wordprocessingGroup" xmlns:wpi="http://schemas.microsoft.com/office/word/2010/wordprocessingInk" xmlns:wne="http://schemas.microsoft.com/office/word/2006/wordml" xmlns:wps="http://schemas.microsoft.com/office/word/2010/wordprocessingShape" mc:Ignorable="w14 w15 w16se w16cid w16 w16cex w16sdtdh wp14">
+<w:hdr xmlns:wpc="http://schemas.microsoft.com/office/word/2010/wordprocessingCanvas" xmlns:cx="http://schemas.microsoft.com/office/drawing/2014/chartex" xmlns:cx1="http://schemas.microsoft.com/office/drawing/2015/9/8/chartex" xmlns:cx2="http://schemas.microsoft.com/office/drawing/2015/10/21/chartex" xmlns:cx3="http://schemas.microsoft.com/office/drawing/2016/5/9/chartex" xmlns:cx4="http://schemas.microsoft.com/office/drawing/2016/5/10/chartex" xmlns:cx5="http://schemas.microsoft.com/office/drawing/2016/5/11/chartex" xmlns:cx6="http://schemas.microsoft.com/office/drawing/2016/5/12/chartex" xmlns:cx7="http://schemas.microsoft.com/office/drawing/2016/5/13/chartex" xmlns:cx8="http://schemas.microsoft.com/office/drawing/2016/5/14/chartex" xmlns:mc="http://schemas.openxmlformats.org/markup-compatibility/2006" xmlns:aink="http://schemas.microsoft.com/office/drawing/2016/ink" xmlns:am3d="http://schemas.microsoft.com/office/drawing/2017/model3d" xmlns:o="urn:schemas-microsoft-com:office:office" xmlns:oel="http://schemas.microsoft.com/office/2019/extlst" xmlns:r="http://schemas.openxmlformats.org/officeDocument/2006/relationships" xmlns:m="http://schemas.openxmlformats.org/officeDocument/2006/math" xmlns:v="urn:schemas-microsoft-com:vml" xmlns:wp14="http://schemas.microsoft.com/office/word/2010/wordprocessingDrawing" xmlns:wp="http://schemas.openxmlformats.org/drawingml/2006/wordprocessingDrawing" xmlns:w10="urn:schemas-microsoft-com:office:word" xmlns:w="http://schemas.openxmlformats.org/wordprocessingml/2006/main" xmlns:w14="http://schemas.microsoft.com/office/word/2010/wordml" xmlns:w15="http://schemas.microsoft.com/office/word/2012/wordml" xmlns:w16cex="http://schemas.microsoft.com/office/word/2018/wordml/cex" xmlns:w16cid="http://schemas.microsoft.com/office/word/2016/wordml/cid" xmlns:w16="http://schemas.microsoft.com/office/word/2018/wordml" xmlns:w16du="http://schemas.microsoft.com/office/word/2023/wordml/word16du" xmlns:w16sdtdh="http://schemas.microsoft.com/office/word/2020/wordml/sdtdatahash" xmlns:w16se="http://schemas.microsoft.com/office/word/2015/wordml/symex" xmlns:wpg="http://schemas.microsoft.com/office/word/2010/wordprocessingGroup" xmlns:wpi="http://schemas.microsoft.com/office/word/2010/wordprocessingInk" xmlns:wne="http://schemas.microsoft.com/office/word/2006/wordml" xmlns:wps="http://schemas.microsoft.com/office/word/2010/wordprocessingShape" mc:Ignorable="w14 w15 w16se w16cid w16 w16cex w16sdtdh w16du wp14">
   <w:p>
     <w:pPr>
       <w:jc w:val="center"/>
@@ -4578,7 +4227,7 @@
 </file>
 
 <file path=word/numbering.xml><?xml version="1.0" encoding="utf-8"?>
-<w:numbering xmlns:wpc="http://schemas.microsoft.com/office/word/2010/wordprocessingCanvas" xmlns:cx="http://schemas.microsoft.com/office/drawing/2014/chartex" xmlns:cx1="http://schemas.microsoft.com/office/drawing/2015/9/8/chartex" xmlns:cx2="http://schemas.microsoft.com/office/drawing/2015/10/21/chartex" xmlns:cx3="http://schemas.microsoft.com/office/drawing/2016/5/9/chartex" xmlns:cx4="http://schemas.microsoft.com/office/drawing/2016/5/10/chartex" xmlns:cx5="http://schemas.microsoft.com/office/drawing/2016/5/11/chartex" xmlns:cx6="http://schemas.microsoft.com/office/drawing/2016/5/12/chartex" xmlns:cx7="http://schemas.microsoft.com/office/drawing/2016/5/13/chartex" xmlns:cx8="http://schemas.microsoft.com/office/drawing/2016/5/14/chartex" xmlns:mc="http://schemas.openxmlformats.org/markup-compatibility/2006" xmlns:aink="http://schemas.microsoft.com/office/drawing/2016/ink" xmlns:am3d="http://schemas.microsoft.com/office/drawing/2017/model3d" xmlns:o="urn:schemas-microsoft-com:office:office" xmlns:oel="http://schemas.microsoft.com/office/2019/extlst" xmlns:r="http://schemas.openxmlformats.org/officeDocument/2006/relationships" xmlns:m="http://schemas.openxmlformats.org/officeDocument/2006/math" xmlns:v="urn:schemas-microsoft-com:vml" xmlns:wp14="http://schemas.microsoft.com/office/word/2010/wordprocessingDrawing" xmlns:wp="http://schemas.openxmlformats.org/drawingml/2006/wordprocessingDrawing" xmlns:w10="urn:schemas-microsoft-com:office:word" xmlns:w="http://schemas.openxmlformats.org/wordprocessingml/2006/main" xmlns:w14="http://schemas.microsoft.com/office/word/2010/wordml" xmlns:w15="http://schemas.microsoft.com/office/word/2012/wordml" xmlns:w16cex="http://schemas.microsoft.com/office/word/2018/wordml/cex" xmlns:w16cid="http://schemas.microsoft.com/office/word/2016/wordml/cid" xmlns:w16="http://schemas.microsoft.com/office/word/2018/wordml" xmlns:w16sdtdh="http://schemas.microsoft.com/office/word/2020/wordml/sdtdatahash" xmlns:w16se="http://schemas.microsoft.com/office/word/2015/wordml/symex" xmlns:wpg="http://schemas.microsoft.com/office/word/2010/wordprocessingGroup" xmlns:wpi="http://schemas.microsoft.com/office/word/2010/wordprocessingInk" xmlns:wne="http://schemas.microsoft.com/office/word/2006/wordml" xmlns:wps="http://schemas.microsoft.com/office/word/2010/wordprocessingShape" mc:Ignorable="w14 w15 w16se w16cid w16 w16cex w16sdtdh wp14">
+<w:numbering xmlns:wpc="http://schemas.microsoft.com/office/word/2010/wordprocessingCanvas" xmlns:cx="http://schemas.microsoft.com/office/drawing/2014/chartex" xmlns:cx1="http://schemas.microsoft.com/office/drawing/2015/9/8/chartex" xmlns:cx2="http://schemas.microsoft.com/office/drawing/2015/10/21/chartex" xmlns:cx3="http://schemas.microsoft.com/office/drawing/2016/5/9/chartex" xmlns:cx4="http://schemas.microsoft.com/office/drawing/2016/5/10/chartex" xmlns:cx5="http://schemas.microsoft.com/office/drawing/2016/5/11/chartex" xmlns:cx6="http://schemas.microsoft.com/office/drawing/2016/5/12/chartex" xmlns:cx7="http://schemas.microsoft.com/office/drawing/2016/5/13/chartex" xmlns:cx8="http://schemas.microsoft.com/office/drawing/2016/5/14/chartex" xmlns:mc="http://schemas.openxmlformats.org/markup-compatibility/2006" xmlns:aink="http://schemas.microsoft.com/office/drawing/2016/ink" xmlns:am3d="http://schemas.microsoft.com/office/drawing/2017/model3d" xmlns:o="urn:schemas-microsoft-com:office:office" xmlns:oel="http://schemas.microsoft.com/office/2019/extlst" xmlns:r="http://schemas.openxmlformats.org/officeDocument/2006/relationships" xmlns:m="http://schemas.openxmlformats.org/officeDocument/2006/math" xmlns:v="urn:schemas-microsoft-com:vml" xmlns:wp14="http://schemas.microsoft.com/office/word/2010/wordprocessingDrawing" xmlns:wp="http://schemas.openxmlformats.org/drawingml/2006/wordprocessingDrawing" xmlns:w10="urn:schemas-microsoft-com:office:word" xmlns:w="http://schemas.openxmlformats.org/wordprocessingml/2006/main" xmlns:w14="http://schemas.microsoft.com/office/word/2010/wordml" xmlns:w15="http://schemas.microsoft.com/office/word/2012/wordml" xmlns:w16cex="http://schemas.microsoft.com/office/word/2018/wordml/cex" xmlns:w16cid="http://schemas.microsoft.com/office/word/2016/wordml/cid" xmlns:w16="http://schemas.microsoft.com/office/word/2018/wordml" xmlns:w16du="http://schemas.microsoft.com/office/word/2023/wordml/word16du" xmlns:w16sdtdh="http://schemas.microsoft.com/office/word/2020/wordml/sdtdatahash" xmlns:w16se="http://schemas.microsoft.com/office/word/2015/wordml/symex" xmlns:wpg="http://schemas.microsoft.com/office/word/2010/wordprocessingGroup" xmlns:wpi="http://schemas.microsoft.com/office/word/2010/wordprocessingInk" xmlns:wne="http://schemas.microsoft.com/office/word/2006/wordml" xmlns:wps="http://schemas.microsoft.com/office/word/2010/wordprocessingShape" mc:Ignorable="w14 w15 w16se w16cid w16 w16cex w16sdtdh w16du wp14">
   <w:numPicBullet w:numPicBulletId="0">
     <w:pict>
       <v:shapetype id="_x0000_t75" coordsize="21600,21600" o:spt="75" o:preferrelative="t" path="m@4@5l@4@11@9@11@9@5xe" filled="f" stroked="f">
@@ -4600,7 +4249,7 @@
         <v:path o:extrusionok="f" gradientshapeok="t" o:connecttype="rect"/>
         <o:lock v:ext="edit" aspectratio="t"/>
       </v:shapetype>
-      <v:shape id="_x0000_i1043" type="#_x0000_t75" style="width:11.25pt;height:11.25pt" o:bullet="t">
+      <v:shape id="_x0000_i1045" type="#_x0000_t75" style="width:11.25pt;height:11.25pt" o:bullet="t">
         <v:imagedata r:id="rId1" o:title="msoF953"/>
       </v:shape>
     </w:pict>
@@ -8316,7 +7965,7 @@
 </file>
 
 <file path=word/styles.xml><?xml version="1.0" encoding="utf-8"?>
-<w:styles xmlns:mc="http://schemas.openxmlformats.org/markup-compatibility/2006" xmlns:r="http://schemas.openxmlformats.org/officeDocument/2006/relationships" xmlns:w="http://schemas.openxmlformats.org/wordprocessingml/2006/main" xmlns:w14="http://schemas.microsoft.com/office/word/2010/wordml" xmlns:w15="http://schemas.microsoft.com/office/word/2012/wordml" xmlns:w16cex="http://schemas.microsoft.com/office/word/2018/wordml/cex" xmlns:w16cid="http://schemas.microsoft.com/office/word/2016/wordml/cid" xmlns:w16="http://schemas.microsoft.com/office/word/2018/wordml" xmlns:w16sdtdh="http://schemas.microsoft.com/office/word/2020/wordml/sdtdatahash" xmlns:w16se="http://schemas.microsoft.com/office/word/2015/wordml/symex" mc:Ignorable="w14 w15 w16se w16cid w16 w16cex w16sdtdh">
+<w:styles xmlns:mc="http://schemas.openxmlformats.org/markup-compatibility/2006" xmlns:r="http://schemas.openxmlformats.org/officeDocument/2006/relationships" xmlns:w="http://schemas.openxmlformats.org/wordprocessingml/2006/main" xmlns:w14="http://schemas.microsoft.com/office/word/2010/wordml" xmlns:w15="http://schemas.microsoft.com/office/word/2012/wordml" xmlns:w16cex="http://schemas.microsoft.com/office/word/2018/wordml/cex" xmlns:w16cid="http://schemas.microsoft.com/office/word/2016/wordml/cid" xmlns:w16="http://schemas.microsoft.com/office/word/2018/wordml" xmlns:w16du="http://schemas.microsoft.com/office/word/2023/wordml/word16du" xmlns:w16sdtdh="http://schemas.microsoft.com/office/word/2020/wordml/sdtdatahash" xmlns:w16se="http://schemas.microsoft.com/office/word/2015/wordml/symex" mc:Ignorable="w14 w15 w16se w16cid w16 w16cex w16sdtdh w16du">
   <w:docDefaults>
     <w:rPrDefault>
       <w:rPr>
@@ -10045,30 +9694,6 @@
 </file>
 
 <file path=customXml/item2.xml><?xml version="1.0" encoding="utf-8"?>
-<p:properties xmlns:p="http://schemas.microsoft.com/office/2006/metadata/properties" xmlns:xsi="http://www.w3.org/2001/XMLSchema-instance" xmlns:pc="http://schemas.microsoft.com/office/infopath/2007/PartnerControls">
-  <documentManagement>
-    <Comments xmlns="c534d78a-cb69-4aca-a069-043e1704d47b" xsi:nil="true"/>
-    <SharedWithUsers xmlns="40cc8b17-6277-40d3-adb4-53037ef9c179">
-      <UserInfo>
-        <DisplayName/>
-        <AccountId xsi:nil="true"/>
-        <AccountType/>
-      </UserInfo>
-    </SharedWithUsers>
-  </documentManagement>
-</p:properties>
-</file>
-
-<file path=customXml/item3.xml><?xml version="1.0" encoding="utf-8"?>
-<?mso-contentType ?>
-<FormTemplates xmlns="http://schemas.microsoft.com/sharepoint/v3/contenttype/forms">
-  <Display>DocumentLibraryForm</Display>
-  <Edit>DocumentLibraryForm</Edit>
-  <New>DocumentLibraryForm</New>
-</FormTemplates>
-</file>
-
-<file path=customXml/item4.xml><?xml version="1.0" encoding="utf-8"?>
 <ct:contentTypeSchema xmlns:ct="http://schemas.microsoft.com/office/2006/metadata/contentType" xmlns:ma="http://schemas.microsoft.com/office/2006/metadata/properties/metaAttributes" ct:_="" ma:_="" ma:contentTypeName="Document" ma:contentTypeID="0x010100F5CC0A6DD1FA224496921034181E8D3A" ma:contentTypeVersion="14" ma:contentTypeDescription="Create a new document." ma:contentTypeScope="" ma:versionID="ff6a6df06ef94ff418f3c8b370b904e6">
   <xsd:schema xmlns:xsd="http://www.w3.org/2001/XMLSchema" xmlns:xs="http://www.w3.org/2001/XMLSchema" xmlns:p="http://schemas.microsoft.com/office/2006/metadata/properties" xmlns:ns2="c534d78a-cb69-4aca-a069-043e1704d47b" xmlns:ns3="40cc8b17-6277-40d3-adb4-53037ef9c179" targetNamespace="http://schemas.microsoft.com/office/2006/metadata/properties" ma:root="true" ma:fieldsID="b2980321f430c580e134f30fce888d45" ns2:_="" ns3:_="">
     <xsd:import namespace="c534d78a-cb69-4aca-a069-043e1704d47b"/>
@@ -10293,6 +9918,30 @@
 </ct:contentTypeSchema>
 </file>
 
+<file path=customXml/item3.xml><?xml version="1.0" encoding="utf-8"?>
+<?mso-contentType ?>
+<FormTemplates xmlns="http://schemas.microsoft.com/sharepoint/v3/contenttype/forms">
+  <Display>DocumentLibraryForm</Display>
+  <Edit>DocumentLibraryForm</Edit>
+  <New>DocumentLibraryForm</New>
+</FormTemplates>
+</file>
+
+<file path=customXml/item4.xml><?xml version="1.0" encoding="utf-8"?>
+<p:properties xmlns:p="http://schemas.microsoft.com/office/2006/metadata/properties" xmlns:xsi="http://www.w3.org/2001/XMLSchema-instance" xmlns:pc="http://schemas.microsoft.com/office/infopath/2007/PartnerControls">
+  <documentManagement>
+    <Comments xmlns="c534d78a-cb69-4aca-a069-043e1704d47b" xsi:nil="true"/>
+    <SharedWithUsers xmlns="40cc8b17-6277-40d3-adb4-53037ef9c179">
+      <UserInfo>
+        <DisplayName/>
+        <AccountId xsi:nil="true"/>
+        <AccountType/>
+      </UserInfo>
+    </SharedWithUsers>
+  </documentManagement>
+</p:properties>
+</file>
+
 <file path=customXml/itemProps1.xml><?xml version="1.0" encoding="utf-8"?>
 <ds:datastoreItem xmlns:ds="http://schemas.openxmlformats.org/officeDocument/2006/customXml" ds:itemID="{12B1862B-4378-4FDF-A4D0-5E19FDDA04D4}">
   <ds:schemaRefs>
@@ -10302,25 +9951,6 @@
 </file>
 
 <file path=customXml/itemProps2.xml><?xml version="1.0" encoding="utf-8"?>
-<ds:datastoreItem xmlns:ds="http://schemas.openxmlformats.org/officeDocument/2006/customXml" ds:itemID="{50162E9F-CD2D-4679-B514-63A17EBFBCE6}">
-  <ds:schemaRefs>
-    <ds:schemaRef ds:uri="http://schemas.microsoft.com/office/2006/metadata/properties"/>
-    <ds:schemaRef ds:uri="http://schemas.microsoft.com/office/infopath/2007/PartnerControls"/>
-    <ds:schemaRef ds:uri="c534d78a-cb69-4aca-a069-043e1704d47b"/>
-    <ds:schemaRef ds:uri="40cc8b17-6277-40d3-adb4-53037ef9c179"/>
-  </ds:schemaRefs>
-</ds:datastoreItem>
-</file>
-
-<file path=customXml/itemProps3.xml><?xml version="1.0" encoding="utf-8"?>
-<ds:datastoreItem xmlns:ds="http://schemas.openxmlformats.org/officeDocument/2006/customXml" ds:itemID="{D0069278-D3EA-4018-8D00-F8B092C6E0EB}">
-  <ds:schemaRefs>
-    <ds:schemaRef ds:uri="http://schemas.microsoft.com/sharepoint/v3/contenttype/forms"/>
-  </ds:schemaRefs>
-</ds:datastoreItem>
-</file>
-
-<file path=customXml/itemProps4.xml><?xml version="1.0" encoding="utf-8"?>
 <ds:datastoreItem xmlns:ds="http://schemas.openxmlformats.org/officeDocument/2006/customXml" ds:itemID="{E260B925-BF51-487D-A25A-6D9406E6D60F}">
   <ds:schemaRefs>
     <ds:schemaRef ds:uri="http://schemas.microsoft.com/office/2006/metadata/contentType"/>
@@ -10337,4 +9967,23 @@
     <ds:schemaRef ds:uri="http://schemas.microsoft.com/internal/obd"/>
   </ds:schemaRefs>
 </ds:datastoreItem>
+</file>
+
+<file path=customXml/itemProps3.xml><?xml version="1.0" encoding="utf-8"?>
+<ds:datastoreItem xmlns:ds="http://schemas.openxmlformats.org/officeDocument/2006/customXml" ds:itemID="{D0069278-D3EA-4018-8D00-F8B092C6E0EB}">
+  <ds:schemaRefs>
+    <ds:schemaRef ds:uri="http://schemas.microsoft.com/sharepoint/v3/contenttype/forms"/>
+  </ds:schemaRefs>
+</ds:datastoreItem>
+</file>
+
+<file path=customXml/itemProps4.xml><?xml version="1.0" encoding="utf-8"?>
+<ds:datastoreItem xmlns:ds="http://schemas.openxmlformats.org/officeDocument/2006/customXml" ds:itemID="{50162E9F-CD2D-4679-B514-63A17EBFBCE6}">
+  <ds:schemaRefs>
+    <ds:schemaRef ds:uri="http://schemas.microsoft.com/office/2006/metadata/properties"/>
+    <ds:schemaRef ds:uri="http://schemas.microsoft.com/office/infopath/2007/PartnerControls"/>
+    <ds:schemaRef ds:uri="c534d78a-cb69-4aca-a069-043e1704d47b"/>
+    <ds:schemaRef ds:uri="40cc8b17-6277-40d3-adb4-53037ef9c179"/>
+  </ds:schemaRefs>
+</ds:datastoreItem>
 </file>
</xml_diff>